<commit_message>
Moved some content from scrap.docx to ilemt_calibration_supplemental_V4.docx and added some more discussion.
</commit_message>
<xml_diff>
--- a/calibration/ilemt_calibration_supplemental_V4.docx
+++ b/calibration/ilemt_calibration_supplemental_V4.docx
@@ -19,12 +19,14 @@
       <w:r>
         <w:t xml:space="preserve">Calibration optimization is via Matlab </w:t>
       </w:r>
+      <w:proofErr w:type="spellStart"/>
       <w:r>
         <w:rPr>
           <w:rFonts w:ascii="Courier New" w:hAnsi="Courier New" w:cs="Courier New"/>
         </w:rPr>
         <w:t>lsqnonlin</w:t>
       </w:r>
+      <w:proofErr w:type="spellEnd"/>
       <w:r>
         <w:t>.</w:t>
       </w:r>
@@ -224,7 +226,15 @@
         <w:jc w:val="both"/>
       </w:pPr>
       <w:r>
-        <w:t xml:space="preserve">Data collection is time-consuming, and optimization runtime increases with the input data, so we wish to make preliminary calibrations using reduced data. It is particularly convenient to initially omit fixture motions since these are manual. But when some degrees of freedom are not exercised in the calibration motion pattern, then it is impossible to uniquely identify all of the fixture transform variables, so some must be frozen. The source fixture </w:t>
+        <w:t xml:space="preserve">Data collection is time-consuming, and optimization runtime increases with the input data, so we wish to make preliminary calibrations using reduced data. It is particularly convenient to initially omit fixture motions since these are manual. But when some degrees of freedom are not exercised in the calibration motion pattern, then it is impossible to uniquely identify </w:t>
+      </w:r>
+      <w:proofErr w:type="gramStart"/>
+      <w:r>
+        <w:t>all of</w:t>
+      </w:r>
+      <w:proofErr w:type="gramEnd"/>
+      <w:r>
+        <w:t xml:space="preserve"> the fixture transform variables, so some must be frozen. The source fixture </w:t>
       </w:r>
       <m:oMath>
         <m:sPre>
@@ -717,8 +727,18 @@
                                       <w:sz w:val="16"/>
                                       <w:szCs w:val="16"/>
                                     </w:rPr>
-                                    <w:t>Dipole approx</w:t>
+                                    <w:t xml:space="preserve">Dipole </w:t>
                                   </w:r>
+                                  <w:proofErr w:type="spellStart"/>
+                                  <w:r>
+                                    <w:rPr>
+                                      <w:color w:val="000000"/>
+                                      <w:sz w:val="16"/>
+                                      <w:szCs w:val="16"/>
+                                    </w:rPr>
+                                    <w:t>approx</w:t>
+                                  </w:r>
+                                  <w:proofErr w:type="spellEnd"/>
                                 </w:p>
                               </w:tc>
                               <w:tc>
@@ -1565,8 +1585,18 @@
                                 <w:sz w:val="16"/>
                                 <w:szCs w:val="16"/>
                               </w:rPr>
-                              <w:t>Dipole approx</w:t>
+                              <w:t xml:space="preserve">Dipole </w:t>
                             </w:r>
+                            <w:proofErr w:type="spellStart"/>
+                            <w:r>
+                              <w:rPr>
+                                <w:color w:val="000000"/>
+                                <w:sz w:val="16"/>
+                                <w:szCs w:val="16"/>
+                              </w:rPr>
+                              <w:t>approx</w:t>
+                            </w:r>
+                            <w:proofErr w:type="spellEnd"/>
                           </w:p>
                         </w:tc>
                         <w:tc>
@@ -2150,7 +2180,13 @@
         </mc:AlternateContent>
       </w:r>
       <w:r>
-        <w:t xml:space="preserve">Table V shows the calibration residue for the various calibrations above. This is a measure of the quality of fit between the calibration data our chosen </w:t>
+        <w:t xml:space="preserve">Table V shows the calibration residue for the various calibrations </w:t>
+      </w:r>
+      <w:r>
+        <w:t>in the main paper</w:t>
+      </w:r>
+      <w:r>
+        <w:t xml:space="preserve">. This is a measure of the quality of fit between the calibration data our chosen </w:t>
       </w:r>
       <m:oMath>
         <m:acc>
@@ -2276,10 +2312,98 @@
     </w:p>
     <w:p>
       <w:pPr>
-        <w:pStyle w:val="Heading2"/>
-      </w:pPr>
-      <w:r>
-        <w:t>Workspace and degrees of freedom</w:t>
+        <w:pStyle w:val="Text"/>
+        <w:rPr>
+          <w:rFonts w:cstheme="minorHAnsi"/>
+        </w:rPr>
+      </w:pPr>
+      <w:r>
+        <w:t xml:space="preserve">The small scale that we are targeting in the ILEMT microsurgical application is particularly demanding for the calibration stage. The accuracy as a fraction of the source to sensor distance is </w:t>
+      </w:r>
+      <w:proofErr w:type="gramStart"/>
+      <w:r>
+        <w:t>similar to</w:t>
+      </w:r>
+      <w:proofErr w:type="gramEnd"/>
+      <w:r>
+        <w:t xml:space="preserve"> other EMTs, but the workspace is smaller, so the absolute accuracy required for calibration is also more demanding.  To characterize an accuracy of 200 </w:t>
+      </w:r>
+      <w:r>
+        <w:rPr>
+          <w:rFonts w:cstheme="minorHAnsi"/>
+        </w:rPr>
+        <w:t xml:space="preserve">µm we </w:t>
+      </w:r>
+      <w:r>
+        <w:rPr>
+          <w:rFonts w:cstheme="minorHAnsi"/>
+        </w:rPr>
+        <w:t xml:space="preserve">would ideally have </w:t>
+      </w:r>
+      <w:r>
+        <w:rPr>
+          <w:rFonts w:cstheme="minorHAnsi"/>
+        </w:rPr>
+        <w:t xml:space="preserve">a ground truth position accuracy of 20—70 µm.  Expressed as an angular error at 200 mm, this is 100—350 microradians, or 0.006—0.020 degrees. </w:t>
+      </w:r>
+      <w:r>
+        <w:rPr>
+          <w:rFonts w:cstheme="minorHAnsi"/>
+        </w:rPr>
+        <w:t xml:space="preserve">(This is not quite achieved, see </w:t>
+      </w:r>
+      <w:r>
+        <w:rPr>
+          <w:rFonts w:cstheme="minorHAnsi"/>
+        </w:rPr>
+        <w:t>§</w:t>
+      </w:r>
+      <w:r>
+        <w:rPr>
+          <w:rFonts w:cstheme="minorHAnsi"/>
+        </w:rPr>
+        <w:fldChar w:fldCharType="begin"/>
+      </w:r>
+      <w:r>
+        <w:rPr>
+          <w:rFonts w:cstheme="minorHAnsi"/>
+        </w:rPr>
+        <w:instrText xml:space="preserve"> REF _Ref171531428 \r \h </w:instrText>
+      </w:r>
+      <w:r>
+        <w:rPr>
+          <w:rFonts w:cstheme="minorHAnsi"/>
+        </w:rPr>
+      </w:r>
+      <w:r>
+        <w:rPr>
+          <w:rFonts w:cstheme="minorHAnsi"/>
+        </w:rPr>
+        <w:fldChar w:fldCharType="separate"/>
+      </w:r>
+      <w:r>
+        <w:rPr>
+          <w:rFonts w:cstheme="minorHAnsi"/>
+        </w:rPr>
+        <w:t>B</w:t>
+      </w:r>
+      <w:r>
+        <w:rPr>
+          <w:rFonts w:cstheme="minorHAnsi"/>
+        </w:rPr>
+        <w:fldChar w:fldCharType="end"/>
+      </w:r>
+      <w:r>
+        <w:rPr>
+          <w:rFonts w:cstheme="minorHAnsi"/>
+        </w:rPr>
+        <w:t xml:space="preserve"> </w:t>
+      </w:r>
+      <w:r>
+        <w:rPr>
+          <w:rFonts w:cstheme="minorHAnsi"/>
+        </w:rPr>
+        <w:t>below.)</w:t>
       </w:r>
     </w:p>
     <w:p>
@@ -2287,10 +2411,257 @@
         <w:pStyle w:val="Text"/>
       </w:pPr>
       <w:r>
+        <w:t xml:space="preserve">Given the primary concern for sensor position error (compared to </w:t>
+      </w:r>
+      <w:r>
+        <w:t xml:space="preserve">sensor </w:t>
+      </w:r>
+      <w:r>
+        <w:t xml:space="preserve">rotation), the accuracy of the source rotation fixture is particularly important, since source rotation error is converted to sensor position error by the </w:t>
+      </w:r>
+      <w:r>
+        <w:t xml:space="preserve">moment of the </w:t>
+      </w:r>
+      <w:r>
+        <w:t>source to sensor radius.</w:t>
+      </w:r>
+    </w:p>
+    <w:p>
+      <w:pPr>
+        <w:pStyle w:val="Text"/>
+        <w:rPr>
+          <w:bCs/>
+        </w:rPr>
+      </w:pPr>
+      <w:r>
+        <w:rPr>
+          <w:bCs/>
+        </w:rPr>
+        <w:t xml:space="preserve">The source and sensor fixtures are machined to be orthogonal and to have a common origin between their rotational axes. Beyond that, positioning the actuated </w:t>
+      </w:r>
+      <m:oMath>
+        <m:sSub>
+          <m:sSubPr>
+            <m:ctrlPr>
+              <w:rPr>
+                <w:rFonts w:ascii="Cambria Math" w:hAnsi="Cambria Math"/>
+                <w:i/>
+              </w:rPr>
+            </m:ctrlPr>
+          </m:sSubPr>
+          <m:e>
+            <m:r>
+              <w:rPr>
+                <w:rFonts w:ascii="Cambria Math" w:hAnsi="Cambria Math"/>
+              </w:rPr>
+              <m:t>R</m:t>
+            </m:r>
+          </m:e>
+          <m:sub>
+            <m:r>
+              <w:rPr>
+                <w:rFonts w:ascii="Cambria Math" w:hAnsi="Cambria Math"/>
+              </w:rPr>
+              <m:t>z</m:t>
+            </m:r>
+          </m:sub>
+        </m:sSub>
+      </m:oMath>
+      <w:r>
+        <w:rPr>
+          <w:bCs/>
+        </w:rPr>
+        <w:t xml:space="preserve"> axis coincident with the sensor fixture coordinates is the only precision mechanical alignment required. This is done by nulling the reading on a mechanical dial test indicator as the </w:t>
+      </w:r>
+      <m:oMath>
+        <m:sSub>
+          <m:sSubPr>
+            <m:ctrlPr>
+              <w:rPr>
+                <w:rFonts w:ascii="Cambria Math" w:hAnsi="Cambria Math"/>
+                <w:i/>
+              </w:rPr>
+            </m:ctrlPr>
+          </m:sSubPr>
+          <m:e>
+            <m:r>
+              <w:rPr>
+                <w:rFonts w:ascii="Cambria Math" w:hAnsi="Cambria Math"/>
+              </w:rPr>
+              <m:t>R</m:t>
+            </m:r>
+          </m:e>
+          <m:sub>
+            <m:r>
+              <w:rPr>
+                <w:rFonts w:ascii="Cambria Math" w:hAnsi="Cambria Math"/>
+              </w:rPr>
+              <m:t>z</m:t>
+            </m:r>
+          </m:sub>
+        </m:sSub>
+      </m:oMath>
+      <w:r>
+        <w:rPr>
+          <w:bCs/>
+        </w:rPr>
+        <w:t xml:space="preserve"> </w:t>
+      </w:r>
+      <w:r>
+        <w:rPr>
+          <w:bCs/>
+        </w:rPr>
+        <w:t>axis is</w:t>
+      </w:r>
+      <w:r>
+        <w:rPr>
+          <w:bCs/>
+        </w:rPr>
+        <w:t xml:space="preserve"> moved.</w:t>
+      </w:r>
+      <w:r>
+        <w:rPr>
+          <w:bCs/>
+        </w:rPr>
+        <w:t xml:space="preserve"> </w:t>
+      </w:r>
+      <w:r>
+        <w:rPr>
+          <w:bCs/>
+        </w:rPr>
+        <w:t>The</w:t>
+      </w:r>
+      <w:r>
+        <w:rPr>
+          <w:bCs/>
+        </w:rPr>
+        <w:t xml:space="preserve"> indicator reads the motion of a cylinder mounted in place of the sensor.</w:t>
+      </w:r>
+    </w:p>
+    <w:p>
+      <w:pPr>
+        <w:pStyle w:val="Text"/>
+      </w:pPr>
+      <w:r>
+        <w:rPr>
+          <w:bCs/>
+        </w:rPr>
+        <w:t>While it is crucial that the source and sensor fixtures each have a single center of rotation (defining the</w:t>
+      </w:r>
+      <w:r>
+        <w:rPr>
+          <w:bCs/>
+        </w:rPr>
+        <w:t xml:space="preserve"> that fixture’s</w:t>
+      </w:r>
+      <w:r>
+        <w:rPr>
+          <w:bCs/>
+        </w:rPr>
+        <w:t xml:space="preserve"> </w:t>
+      </w:r>
+      <w:r>
+        <w:rPr>
+          <w:bCs/>
+        </w:rPr>
+        <w:lastRenderedPageBreak/>
+        <w:t>origin), the fixture transforms (§</w:t>
+      </w:r>
+      <w:r>
+        <w:rPr>
+          <w:bCs/>
+        </w:rPr>
+        <w:fldChar w:fldCharType="begin"/>
+      </w:r>
+      <w:r>
+        <w:rPr>
+          <w:bCs/>
+        </w:rPr>
+        <w:instrText xml:space="preserve"> REF _Ref84437640 \r \h  \* MERGEFORMAT </w:instrText>
+      </w:r>
+      <w:r>
+        <w:rPr>
+          <w:bCs/>
+        </w:rPr>
+      </w:r>
+      <w:r>
+        <w:rPr>
+          <w:bCs/>
+        </w:rPr>
+        <w:fldChar w:fldCharType="separate"/>
+      </w:r>
+      <w:r>
+        <w:rPr>
+          <w:bCs/>
+        </w:rPr>
+        <w:t>IV.D</w:t>
+      </w:r>
+      <w:r>
+        <w:rPr>
+          <w:bCs/>
+        </w:rPr>
+        <w:fldChar w:fldCharType="end"/>
+      </w:r>
+      <w:r>
+        <w:rPr>
+          <w:bCs/>
+        </w:rPr>
+        <w:t xml:space="preserve">) permit us to leave ill-defined the mechanical relation between the source and sensor and their fixtures. </w:t>
+      </w:r>
+      <w:r>
+        <w:rPr>
+          <w:bCs/>
+        </w:rPr>
+        <w:t xml:space="preserve">These arbitrary (but fixed) unknowns are </w:t>
+      </w:r>
+      <w:proofErr w:type="gramStart"/>
+      <w:r>
+        <w:rPr>
+          <w:bCs/>
+        </w:rPr>
+        <w:t>solved for</w:t>
+      </w:r>
+      <w:proofErr w:type="gramEnd"/>
+      <w:r>
+        <w:rPr>
+          <w:bCs/>
+        </w:rPr>
+        <w:t xml:space="preserve"> by the calibration optimization.</w:t>
+      </w:r>
+    </w:p>
+    <w:p>
+      <w:pPr>
+        <w:pStyle w:val="Heading2"/>
+      </w:pPr>
+      <w:r>
+        <w:t>Workspace and degrees of freedom</w:t>
+      </w:r>
+    </w:p>
+    <w:p>
+      <w:pPr>
+        <w:pStyle w:val="Text"/>
+      </w:pPr>
+      <w:r>
         <w:t xml:space="preserve">The stage described cannot </w:t>
       </w:r>
       <w:r>
-        <w:t>access the full hemispherical workspace so that it can be calibrated and tested, and while we do exercise all of the source and sensor rotations (unlike common practice), we do not systematically explore the full 6DOF pose space. As well as not being something that can be done using this sort of positioning hardware, the size of the 6DOF space is daunting in the number of poses that need to be measured.</w:t>
+        <w:t xml:space="preserve">access the full hemispherical workspace so that it can be calibrated and tested, and while </w:t>
+      </w:r>
+      <w:proofErr w:type="gramStart"/>
+      <w:r>
+        <w:t>we do</w:t>
+      </w:r>
+      <w:proofErr w:type="gramEnd"/>
+      <w:r>
+        <w:t xml:space="preserve"> exercise </w:t>
+      </w:r>
+      <w:proofErr w:type="gramStart"/>
+      <w:r>
+        <w:t>all of</w:t>
+      </w:r>
+      <w:proofErr w:type="gramEnd"/>
+      <w:r>
+        <w:t xml:space="preserve"> the source and sensor rotations (unlike common practice), we do not systematically explore the full 6DOF pose space. As well as not being something that can be done using this sort of positioning hardware, the size of the 6DOF space is daunting in the number of poses that need to be measured.</w:t>
       </w:r>
     </w:p>
     <w:p>
@@ -2360,9 +2731,11 @@
       <w:pPr>
         <w:pStyle w:val="Heading2"/>
       </w:pPr>
+      <w:bookmarkStart w:id="2" w:name="_Ref171531428"/>
       <w:r>
         <w:t>Uncertainty analysis</w:t>
       </w:r>
+      <w:bookmarkEnd w:id="2"/>
     </w:p>
     <w:p>
       <w:pPr>
@@ -2453,15 +2826,23 @@
           <w:bCs/>
           <w:szCs w:val="22"/>
         </w:rPr>
-        <w:t xml:space="preserve"> axis). These are driven </w:t>
-      </w:r>
+        <w:t xml:space="preserve"> axis). These are driven by microstepping motors with optical encoder feedback. To avoid backlash we always approach from the same direction, if </w:t>
+      </w:r>
+      <w:proofErr w:type="gramStart"/>
       <w:r>
         <w:rPr>
           <w:bCs/>
           <w:szCs w:val="22"/>
         </w:rPr>
-        <w:lastRenderedPageBreak/>
-        <w:t xml:space="preserve">by microstepping motors with optical encoder feedback. To avoid backlash we always approach from the same direction, if necessary </w:t>
+        <w:t>necessary</w:t>
+      </w:r>
+      <w:proofErr w:type="gramEnd"/>
+      <w:r>
+        <w:rPr>
+          <w:bCs/>
+          <w:szCs w:val="22"/>
+        </w:rPr>
+        <w:t xml:space="preserve"> </w:t>
       </w:r>
       <w:r>
         <w:rPr>
@@ -2583,7 +2964,21 @@
         <w:rPr>
           <w:rFonts w:cstheme="minorHAnsi"/>
         </w:rPr>
-        <w:t>2.9 mrad.</w:t>
+        <w:t xml:space="preserve">2.9 </w:t>
+      </w:r>
+      <w:proofErr w:type="spellStart"/>
+      <w:r>
+        <w:rPr>
+          <w:rFonts w:cstheme="minorHAnsi"/>
+        </w:rPr>
+        <w:t>mrad</w:t>
+      </w:r>
+      <w:proofErr w:type="spellEnd"/>
+      <w:r>
+        <w:rPr>
+          <w:rFonts w:cstheme="minorHAnsi"/>
+        </w:rPr>
+        <w:t>.</w:t>
       </w:r>
       <w:r>
         <w:rPr>
@@ -2946,7 +3341,21 @@
         <w:rPr>
           <w:rFonts w:cstheme="minorHAnsi"/>
         </w:rPr>
-        <w:t xml:space="preserve">lookup tables. With a fairly conservative assumption that this compensation is 75% effective, the uncertainty then becomes </w:t>
+        <w:t xml:space="preserve">lookup tables. With a </w:t>
+      </w:r>
+      <w:proofErr w:type="gramStart"/>
+      <w:r>
+        <w:rPr>
+          <w:rFonts w:cstheme="minorHAnsi"/>
+        </w:rPr>
+        <w:t>fairly conservative</w:t>
+      </w:r>
+      <w:proofErr w:type="gramEnd"/>
+      <w:r>
+        <w:rPr>
+          <w:rFonts w:cstheme="minorHAnsi"/>
+        </w:rPr>
+        <w:t xml:space="preserve"> assumption that this compensation is 75% effective, the uncertainty then becomes </w:t>
       </w:r>
       <w:r>
         <w:rPr>
@@ -2993,293 +3402,45 @@
         </w:rPr>
         <w:t>.</w:t>
       </w:r>
-      <w:r>
-        <w:rPr>
-          <w:noProof/>
-        </w:rPr>
-        <mc:AlternateContent>
-          <mc:Choice Requires="wps">
-            <w:drawing>
-              <wp:anchor distT="0" distB="0" distL="114300" distR="114300" simplePos="0" relativeHeight="251660288" behindDoc="0" locked="0" layoutInCell="1" allowOverlap="0" wp14:anchorId="4B16FF78" wp14:editId="0B9351E2">
-                <wp:simplePos x="0" y="0"/>
-                <wp:positionH relativeFrom="margin">
-                  <wp:align>right</wp:align>
-                </wp:positionH>
-                <wp:positionV relativeFrom="margin">
-                  <wp:align>top</wp:align>
-                </wp:positionV>
-                <wp:extent cx="3181985" cy="2860675"/>
-                <wp:effectExtent l="0" t="0" r="0" b="0"/>
-                <wp:wrapTopAndBottom/>
-                <wp:docPr id="1349534968" name="Text Box 2"/>
-                <wp:cNvGraphicFramePr/>
-                <a:graphic xmlns:a="http://schemas.openxmlformats.org/drawingml/2006/main">
-                  <a:graphicData uri="http://schemas.microsoft.com/office/word/2010/wordprocessingShape">
-                    <wps:wsp>
-                      <wps:cNvSpPr txBox="1"/>
-                      <wps:spPr>
-                        <a:xfrm>
-                          <a:off x="0" y="0"/>
-                          <a:ext cx="3181985" cy="2860933"/>
-                        </a:xfrm>
-                        <a:prstGeom prst="rect">
-                          <a:avLst/>
-                        </a:prstGeom>
-                        <a:solidFill>
-                          <a:schemeClr val="lt1"/>
-                        </a:solidFill>
-                        <a:ln w="6350">
-                          <a:noFill/>
-                        </a:ln>
-                      </wps:spPr>
-                      <wps:txbx>
-                        <w:txbxContent>
-                          <w:p>
-                            <w:pPr>
-                              <w:keepNext/>
-                            </w:pPr>
-                            <w:r>
-                              <w:rPr>
-                                <w:noProof/>
-                              </w:rPr>
-                              <w:drawing>
-                                <wp:inline distT="0" distB="0" distL="0" distR="0" wp14:anchorId="381D3041" wp14:editId="799A8B92">
-                                  <wp:extent cx="2978150" cy="2293127"/>
-                                  <wp:effectExtent l="0" t="0" r="0" b="0"/>
-                                  <wp:docPr id="1977747245" name="Graphic 3"/>
-                                  <wp:cNvGraphicFramePr>
-                                    <a:graphicFrameLocks xmlns:a="http://schemas.openxmlformats.org/drawingml/2006/main" noChangeAspect="1"/>
-                                  </wp:cNvGraphicFramePr>
-                                  <a:graphic xmlns:a="http://schemas.openxmlformats.org/drawingml/2006/main">
-                                    <a:graphicData uri="http://schemas.openxmlformats.org/drawingml/2006/picture">
-                                      <pic:pic xmlns:pic="http://schemas.openxmlformats.org/drawingml/2006/picture">
-                                        <pic:nvPicPr>
-                                          <pic:cNvPr id="1977747245" name="Graphic 1977747245"/>
-                                          <pic:cNvPicPr/>
-                                        </pic:nvPicPr>
-                                        <pic:blipFill>
-                                          <a:blip r:embed="rId11">
-                                            <a:extLst>
-                                              <a:ext uri="{96DAC541-7B7A-43D3-8B79-37D633B846F1}">
-                                                <asvg:svgBlip xmlns:asvg="http://schemas.microsoft.com/office/drawing/2016/SVG/main" r:embed="rId12"/>
-                                              </a:ext>
-                                            </a:extLst>
-                                          </a:blip>
-                                          <a:stretch>
-                                            <a:fillRect/>
-                                          </a:stretch>
-                                        </pic:blipFill>
-                                        <pic:spPr>
-                                          <a:xfrm>
-                                            <a:off x="0" y="0"/>
-                                            <a:ext cx="2978150" cy="2293127"/>
-                                          </a:xfrm>
-                                          <a:prstGeom prst="rect">
-                                            <a:avLst/>
-                                          </a:prstGeom>
-                                        </pic:spPr>
-                                      </pic:pic>
-                                    </a:graphicData>
-                                  </a:graphic>
-                                </wp:inline>
-                              </w:drawing>
-                            </w:r>
-                          </w:p>
-                          <w:p>
-                            <w:pPr>
-                              <w:pStyle w:val="FigureCaption"/>
-                            </w:pPr>
-                          </w:p>
-                          <w:p>
-                            <w:pPr>
-                              <w:pStyle w:val="FigureCaption"/>
-                            </w:pPr>
-                            <w:bookmarkStart w:id="2" w:name="_Ref171511850"/>
-                            <w:r>
-                              <w:t xml:space="preserve">Figure </w:t>
-                            </w:r>
-                            <w:r>
-                              <w:fldChar w:fldCharType="begin"/>
-                            </w:r>
-                            <w:r>
-                              <w:instrText xml:space="preserve"> SEQ Figure \* ARABIC </w:instrText>
-                            </w:r>
-                            <w:r>
-                              <w:fldChar w:fldCharType="separate"/>
-                            </w:r>
-                            <w:r>
-                              <w:rPr>
-                                <w:noProof/>
-                              </w:rPr>
-                              <w:t>1</w:t>
-                            </w:r>
-                            <w:r>
-                              <w:fldChar w:fldCharType="end"/>
-                            </w:r>
-                            <w:bookmarkEnd w:id="2"/>
-                            <w:r>
-                              <w:t xml:space="preserve">: </w:t>
-                            </w:r>
-                            <w:r>
-                              <w:t>W</w:t>
-                            </w:r>
-                            <w:r>
-                              <w:t xml:space="preserve">armup position drift of </w:t>
-                            </w:r>
-                            <w:r>
-                              <w:t xml:space="preserve">the tested </w:t>
-                            </w:r>
-                            <w:r>
-                              <w:t>tracker</w:t>
-                            </w:r>
-                            <w:r>
-                              <w:t xml:space="preserve"> hardware (ILEMT) when using the concentric source. Calibration measurements should be made after the position has stabilized.</w:t>
-                            </w:r>
-                          </w:p>
-                          <w:p>
-                            <w:r>
-                              <w:t xml:space="preserve"> </w:t>
-                            </w:r>
-                          </w:p>
-                        </w:txbxContent>
-                      </wps:txbx>
-                      <wps:bodyPr rot="0" spcFirstLastPara="0" vertOverflow="overflow" horzOverflow="overflow" vert="horz" wrap="square" lIns="0" tIns="45720" rIns="0" bIns="45720" numCol="1" spcCol="0" rtlCol="0" fromWordArt="0" anchor="t" anchorCtr="0" forceAA="0" compatLnSpc="1">
-                        <a:prstTxWarp prst="textNoShape">
-                          <a:avLst/>
-                        </a:prstTxWarp>
-                        <a:noAutofit/>
-                      </wps:bodyPr>
-                    </wps:wsp>
-                  </a:graphicData>
-                </a:graphic>
-                <wp14:sizeRelH relativeFrom="margin">
-                  <wp14:pctWidth>0</wp14:pctWidth>
-                </wp14:sizeRelH>
-                <wp14:sizeRelV relativeFrom="margin">
-                  <wp14:pctHeight>0</wp14:pctHeight>
-                </wp14:sizeRelV>
-              </wp:anchor>
-            </w:drawing>
-          </mc:Choice>
-          <mc:Fallback>
-            <w:pict>
-              <v:shape w14:anchorId="4B16FF78" id="_x0000_s1027" type="#_x0000_t202" style="position:absolute;left:0;text-align:left;margin-left:199.35pt;margin-top:0;width:250.55pt;height:225.25pt;z-index:251660288;visibility:visible;mso-wrap-style:square;mso-width-percent:0;mso-height-percent:0;mso-wrap-distance-left:9pt;mso-wrap-distance-top:0;mso-wrap-distance-right:9pt;mso-wrap-distance-bottom:0;mso-position-horizontal:right;mso-position-horizontal-relative:margin;mso-position-vertical:top;mso-position-vertical-relative:margin;mso-width-percent:0;mso-height-percent:0;mso-width-relative:margin;mso-height-relative:margin;v-text-anchor:top" o:gfxdata="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" o:allowoverlap="f" fillcolor="white [3201]" stroked="f" strokeweight=".5pt">
-                <v:textbox inset="0,,0">
-                  <w:txbxContent>
-                    <w:p>
-                      <w:pPr>
-                        <w:keepNext/>
-                      </w:pPr>
-                      <w:r>
-                        <w:rPr>
-                          <w:noProof/>
-                        </w:rPr>
-                        <w:drawing>
-                          <wp:inline distT="0" distB="0" distL="0" distR="0" wp14:anchorId="381D3041" wp14:editId="799A8B92">
-                            <wp:extent cx="2978150" cy="2293127"/>
-                            <wp:effectExtent l="0" t="0" r="0" b="0"/>
-                            <wp:docPr id="1977747245" name="Graphic 3"/>
-                            <wp:cNvGraphicFramePr>
-                              <a:graphicFrameLocks xmlns:a="http://schemas.openxmlformats.org/drawingml/2006/main" noChangeAspect="1"/>
-                            </wp:cNvGraphicFramePr>
-                            <a:graphic xmlns:a="http://schemas.openxmlformats.org/drawingml/2006/main">
-                              <a:graphicData uri="http://schemas.openxmlformats.org/drawingml/2006/picture">
-                                <pic:pic xmlns:pic="http://schemas.openxmlformats.org/drawingml/2006/picture">
-                                  <pic:nvPicPr>
-                                    <pic:cNvPr id="1977747245" name="Graphic 1977747245"/>
-                                    <pic:cNvPicPr/>
-                                  </pic:nvPicPr>
-                                  <pic:blipFill>
-                                    <a:blip r:embed="rId11">
-                                      <a:extLst>
-                                        <a:ext uri="{96DAC541-7B7A-43D3-8B79-37D633B846F1}">
-                                          <asvg:svgBlip xmlns:asvg="http://schemas.microsoft.com/office/drawing/2016/SVG/main" r:embed="rId12"/>
-                                        </a:ext>
-                                      </a:extLst>
-                                    </a:blip>
-                                    <a:stretch>
-                                      <a:fillRect/>
-                                    </a:stretch>
-                                  </pic:blipFill>
-                                  <pic:spPr>
-                                    <a:xfrm>
-                                      <a:off x="0" y="0"/>
-                                      <a:ext cx="2978150" cy="2293127"/>
-                                    </a:xfrm>
-                                    <a:prstGeom prst="rect">
-                                      <a:avLst/>
-                                    </a:prstGeom>
-                                  </pic:spPr>
-                                </pic:pic>
-                              </a:graphicData>
-                            </a:graphic>
-                          </wp:inline>
-                        </w:drawing>
-                      </w:r>
-                    </w:p>
-                    <w:p>
-                      <w:pPr>
-                        <w:pStyle w:val="FigureCaption"/>
-                      </w:pPr>
-                    </w:p>
-                    <w:p>
-                      <w:pPr>
-                        <w:pStyle w:val="FigureCaption"/>
-                      </w:pPr>
-                      <w:bookmarkStart w:id="3" w:name="_Ref171511850"/>
-                      <w:r>
-                        <w:t xml:space="preserve">Figure </w:t>
-                      </w:r>
-                      <w:r>
-                        <w:fldChar w:fldCharType="begin"/>
-                      </w:r>
-                      <w:r>
-                        <w:instrText xml:space="preserve"> SEQ Figure \* ARABIC </w:instrText>
-                      </w:r>
-                      <w:r>
-                        <w:fldChar w:fldCharType="separate"/>
-                      </w:r>
-                      <w:r>
-                        <w:rPr>
-                          <w:noProof/>
-                        </w:rPr>
-                        <w:t>1</w:t>
-                      </w:r>
-                      <w:r>
-                        <w:fldChar w:fldCharType="end"/>
-                      </w:r>
-                      <w:bookmarkEnd w:id="3"/>
-                      <w:r>
-                        <w:t xml:space="preserve">: </w:t>
-                      </w:r>
-                      <w:r>
-                        <w:t>W</w:t>
-                      </w:r>
-                      <w:r>
-                        <w:t xml:space="preserve">armup position drift of </w:t>
-                      </w:r>
-                      <w:r>
-                        <w:t xml:space="preserve">the tested </w:t>
-                      </w:r>
-                      <w:r>
-                        <w:t>tracker</w:t>
-                      </w:r>
-                      <w:r>
-                        <w:t xml:space="preserve"> hardware (ILEMT) when using the concentric source. Calibration measurements should be made after the position has stabilized.</w:t>
-                      </w:r>
-                    </w:p>
-                    <w:p>
-                      <w:r>
-                        <w:t xml:space="preserve"> </w:t>
-                      </w:r>
-                    </w:p>
-                  </w:txbxContent>
-                </v:textbox>
-                <w10:wrap type="topAndBottom" anchorx="margin" anchory="margin"/>
-              </v:shape>
-            </w:pict>
-          </mc:Fallback>
-        </mc:AlternateContent>
+    </w:p>
+    <w:p>
+      <w:pPr>
+        <w:pStyle w:val="Text"/>
+        <w:rPr>
+          <w:rFonts w:ascii="Courier New" w:hAnsi="Courier New" w:cs="Courier New"/>
+        </w:rPr>
+      </w:pPr>
+      <w:r>
+        <w:rPr>
+          <w:rFonts w:cstheme="minorHAnsi"/>
+        </w:rPr>
+        <w:t xml:space="preserve">See </w:t>
+      </w:r>
+      <w:r>
+        <w:rPr>
+          <w:rFonts w:ascii="Courier New" w:hAnsi="Courier New" w:cs="Courier New"/>
+        </w:rPr>
+        <w:t>calibration/stage_uncertainty.xlsx</w:t>
+      </w:r>
+      <w:r>
+        <w:rPr>
+          <w:rFonts w:ascii="Courier New" w:hAnsi="Courier New" w:cs="Courier New"/>
+        </w:rPr>
+        <w:t xml:space="preserve"> </w:t>
+      </w:r>
+      <w:r>
+        <w:t xml:space="preserve">in the </w:t>
+      </w:r>
+      <w:proofErr w:type="spellStart"/>
+      <w:r>
+        <w:rPr>
+          <w:rFonts w:ascii="Courier New" w:hAnsi="Courier New" w:cs="Courier New"/>
+        </w:rPr>
+        <w:t>ilemt_papers</w:t>
+      </w:r>
+      <w:proofErr w:type="spellEnd"/>
+      <w:r>
+        <w:t xml:space="preserve"> repository for the detailed uncertainty calculation.</w:t>
       </w:r>
     </w:p>
     <w:p>
@@ -3346,7 +3507,21 @@
         <w:rPr>
           <w:bCs/>
         </w:rPr>
-        <w:t xml:space="preserve"> seen in other magnetic environments, yet may go undetected by the calibration error </w:t>
+        <w:t xml:space="preserve"> seen in other magnetic </w:t>
+      </w:r>
+      <w:proofErr w:type="gramStart"/>
+      <w:r>
+        <w:rPr>
+          <w:bCs/>
+        </w:rPr>
+        <w:t>environments, yet</w:t>
+      </w:r>
+      <w:proofErr w:type="gramEnd"/>
+      <w:r>
+        <w:rPr>
+          <w:bCs/>
+        </w:rPr>
+        <w:t xml:space="preserve"> may go undetected by the calibration error </w:t>
       </w:r>
       <m:oMath>
         <m:acc>
@@ -3482,7 +3657,21 @@
         <w:rPr>
           <w:rFonts w:eastAsiaTheme="minorEastAsia"/>
         </w:rPr>
-        <w:t xml:space="preserve">and the metal creates an interfering field proportional to this when must then reach the sensor. If the metal effect could also be modelled as a dipole then the disturbance would decrease as </w:t>
+        <w:t xml:space="preserve">and the metal creates an interfering field proportional to this when must then reach the sensor. If the metal effect could also be modelled as a </w:t>
+      </w:r>
+      <w:proofErr w:type="gramStart"/>
+      <w:r>
+        <w:rPr>
+          <w:rFonts w:eastAsiaTheme="minorEastAsia"/>
+        </w:rPr>
+        <w:t>dipole</w:t>
+      </w:r>
+      <w:proofErr w:type="gramEnd"/>
+      <w:r>
+        <w:rPr>
+          <w:rFonts w:eastAsiaTheme="minorEastAsia"/>
+        </w:rPr>
+        <w:t xml:space="preserve"> then the disturbance would decrease as </w:t>
       </w:r>
       <m:oMath>
         <m:sSup>
@@ -3507,13 +3696,7 @@
               <w:rPr>
                 <w:rFonts w:ascii="Cambria Math" w:hAnsi="Cambria Math"/>
               </w:rPr>
-              <m:t>-</m:t>
-            </m:r>
-            <m:r>
-              <w:rPr>
-                <w:rFonts w:ascii="Cambria Math" w:hAnsi="Cambria Math"/>
-              </w:rPr>
-              <m:t>6</m:t>
+              <m:t>-6</m:t>
             </m:r>
           </m:sup>
         </m:sSup>
@@ -3547,13 +3730,7 @@
               <w:rPr>
                 <w:rFonts w:ascii="Cambria Math" w:hAnsi="Cambria Math"/>
               </w:rPr>
-              <m:t>-</m:t>
-            </m:r>
-            <m:r>
-              <w:rPr>
-                <w:rFonts w:ascii="Cambria Math" w:hAnsi="Cambria Math"/>
-              </w:rPr>
-              <m:t>4</m:t>
+              <m:t>-4</m:t>
             </m:r>
           </m:sup>
         </m:sSup>
@@ -3594,6 +3771,294 @@
         </w:rPr>
       </w:pPr>
       <w:r>
+        <w:rPr>
+          <w:noProof/>
+        </w:rPr>
+        <mc:AlternateContent>
+          <mc:Choice Requires="wps">
+            <w:drawing>
+              <wp:anchor distT="0" distB="0" distL="114300" distR="114300" simplePos="0" relativeHeight="251660288" behindDoc="0" locked="0" layoutInCell="1" allowOverlap="0" wp14:anchorId="4B16FF78" wp14:editId="4CB07803">
+                <wp:simplePos x="0" y="0"/>
+                <wp:positionH relativeFrom="margin">
+                  <wp:align>right</wp:align>
+                </wp:positionH>
+                <wp:positionV relativeFrom="margin">
+                  <wp:align>bottom</wp:align>
+                </wp:positionV>
+                <wp:extent cx="3182112" cy="2862072"/>
+                <wp:effectExtent l="0" t="0" r="0" b="0"/>
+                <wp:wrapTopAndBottom/>
+                <wp:docPr id="1349534968" name="Text Box 2"/>
+                <wp:cNvGraphicFramePr/>
+                <a:graphic xmlns:a="http://schemas.openxmlformats.org/drawingml/2006/main">
+                  <a:graphicData uri="http://schemas.microsoft.com/office/word/2010/wordprocessingShape">
+                    <wps:wsp>
+                      <wps:cNvSpPr txBox="1"/>
+                      <wps:spPr>
+                        <a:xfrm>
+                          <a:off x="0" y="0"/>
+                          <a:ext cx="3182112" cy="2862072"/>
+                        </a:xfrm>
+                        <a:prstGeom prst="rect">
+                          <a:avLst/>
+                        </a:prstGeom>
+                        <a:solidFill>
+                          <a:schemeClr val="lt1"/>
+                        </a:solidFill>
+                        <a:ln w="6350">
+                          <a:noFill/>
+                        </a:ln>
+                      </wps:spPr>
+                      <wps:txbx>
+                        <w:txbxContent>
+                          <w:p>
+                            <w:pPr>
+                              <w:keepNext/>
+                            </w:pPr>
+                            <w:r>
+                              <w:rPr>
+                                <w:noProof/>
+                              </w:rPr>
+                              <w:drawing>
+                                <wp:inline distT="0" distB="0" distL="0" distR="0" wp14:anchorId="381D3041" wp14:editId="799A8B92">
+                                  <wp:extent cx="2978150" cy="2293127"/>
+                                  <wp:effectExtent l="0" t="0" r="0" b="0"/>
+                                  <wp:docPr id="1129870023" name="Graphic 3"/>
+                                  <wp:cNvGraphicFramePr>
+                                    <a:graphicFrameLocks xmlns:a="http://schemas.openxmlformats.org/drawingml/2006/main" noChangeAspect="1"/>
+                                  </wp:cNvGraphicFramePr>
+                                  <a:graphic xmlns:a="http://schemas.openxmlformats.org/drawingml/2006/main">
+                                    <a:graphicData uri="http://schemas.openxmlformats.org/drawingml/2006/picture">
+                                      <pic:pic xmlns:pic="http://schemas.openxmlformats.org/drawingml/2006/picture">
+                                        <pic:nvPicPr>
+                                          <pic:cNvPr id="1977747245" name="Graphic 1977747245"/>
+                                          <pic:cNvPicPr/>
+                                        </pic:nvPicPr>
+                                        <pic:blipFill>
+                                          <a:blip r:embed="rId11">
+                                            <a:extLst>
+                                              <a:ext uri="{96DAC541-7B7A-43D3-8B79-37D633B846F1}">
+                                                <asvg:svgBlip xmlns:asvg="http://schemas.microsoft.com/office/drawing/2016/SVG/main" r:embed="rId12"/>
+                                              </a:ext>
+                                            </a:extLst>
+                                          </a:blip>
+                                          <a:stretch>
+                                            <a:fillRect/>
+                                          </a:stretch>
+                                        </pic:blipFill>
+                                        <pic:spPr>
+                                          <a:xfrm>
+                                            <a:off x="0" y="0"/>
+                                            <a:ext cx="2978150" cy="2293127"/>
+                                          </a:xfrm>
+                                          <a:prstGeom prst="rect">
+                                            <a:avLst/>
+                                          </a:prstGeom>
+                                        </pic:spPr>
+                                      </pic:pic>
+                                    </a:graphicData>
+                                  </a:graphic>
+                                </wp:inline>
+                              </w:drawing>
+                            </w:r>
+                          </w:p>
+                          <w:p>
+                            <w:pPr>
+                              <w:pStyle w:val="FigureCaption"/>
+                            </w:pPr>
+                          </w:p>
+                          <w:p>
+                            <w:pPr>
+                              <w:pStyle w:val="FigureCaption"/>
+                            </w:pPr>
+                            <w:bookmarkStart w:id="3" w:name="_Ref171511850"/>
+                            <w:r>
+                              <w:t xml:space="preserve">Figure </w:t>
+                            </w:r>
+                            <w:r>
+                              <w:fldChar w:fldCharType="begin"/>
+                            </w:r>
+                            <w:r>
+                              <w:instrText xml:space="preserve"> SEQ Figure \* ARABIC </w:instrText>
+                            </w:r>
+                            <w:r>
+                              <w:fldChar w:fldCharType="separate"/>
+                            </w:r>
+                            <w:r>
+                              <w:rPr>
+                                <w:noProof/>
+                              </w:rPr>
+                              <w:t>1</w:t>
+                            </w:r>
+                            <w:r>
+                              <w:fldChar w:fldCharType="end"/>
+                            </w:r>
+                            <w:bookmarkEnd w:id="3"/>
+                            <w:r>
+                              <w:t xml:space="preserve">: </w:t>
+                            </w:r>
+                            <w:r>
+                              <w:t>W</w:t>
+                            </w:r>
+                            <w:r>
+                              <w:t xml:space="preserve">armup position drift of </w:t>
+                            </w:r>
+                            <w:r>
+                              <w:t xml:space="preserve">the tested </w:t>
+                            </w:r>
+                            <w:r>
+                              <w:t>tracker</w:t>
+                            </w:r>
+                            <w:r>
+                              <w:t xml:space="preserve"> hardware (ILEMT) when using the concentric source. Calibration measurements should be made after the position has stabilized.</w:t>
+                            </w:r>
+                          </w:p>
+                          <w:p>
+                            <w:r>
+                              <w:t xml:space="preserve"> </w:t>
+                            </w:r>
+                          </w:p>
+                        </w:txbxContent>
+                      </wps:txbx>
+                      <wps:bodyPr rot="0" spcFirstLastPara="0" vertOverflow="overflow" horzOverflow="overflow" vert="horz" wrap="square" lIns="0" tIns="45720" rIns="0" bIns="45720" numCol="1" spcCol="0" rtlCol="0" fromWordArt="0" anchor="t" anchorCtr="0" forceAA="0" compatLnSpc="1">
+                        <a:prstTxWarp prst="textNoShape">
+                          <a:avLst/>
+                        </a:prstTxWarp>
+                        <a:noAutofit/>
+                      </wps:bodyPr>
+                    </wps:wsp>
+                  </a:graphicData>
+                </a:graphic>
+                <wp14:sizeRelH relativeFrom="margin">
+                  <wp14:pctWidth>0</wp14:pctWidth>
+                </wp14:sizeRelH>
+                <wp14:sizeRelV relativeFrom="margin">
+                  <wp14:pctHeight>0</wp14:pctHeight>
+                </wp14:sizeRelV>
+              </wp:anchor>
+            </w:drawing>
+          </mc:Choice>
+          <mc:Fallback>
+            <w:pict>
+              <v:shape w14:anchorId="4B16FF78" id="_x0000_s1027" type="#_x0000_t202" style="position:absolute;left:0;text-align:left;margin-left:199.35pt;margin-top:0;width:250.55pt;height:225.35pt;z-index:251660288;visibility:visible;mso-wrap-style:square;mso-width-percent:0;mso-height-percent:0;mso-wrap-distance-left:9pt;mso-wrap-distance-top:0;mso-wrap-distance-right:9pt;mso-wrap-distance-bottom:0;mso-position-horizontal:right;mso-position-horizontal-relative:margin;mso-position-vertical:bottom;mso-position-vertical-relative:margin;mso-width-percent:0;mso-height-percent:0;mso-width-relative:margin;mso-height-relative:margin;v-text-anchor:top" o:gfxdata="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" o:allowoverlap="f" fillcolor="white [3201]" stroked="f" strokeweight=".5pt">
+                <v:textbox inset="0,,0">
+                  <w:txbxContent>
+                    <w:p>
+                      <w:pPr>
+                        <w:keepNext/>
+                      </w:pPr>
+                      <w:r>
+                        <w:rPr>
+                          <w:noProof/>
+                        </w:rPr>
+                        <w:drawing>
+                          <wp:inline distT="0" distB="0" distL="0" distR="0" wp14:anchorId="381D3041" wp14:editId="799A8B92">
+                            <wp:extent cx="2978150" cy="2293127"/>
+                            <wp:effectExtent l="0" t="0" r="0" b="0"/>
+                            <wp:docPr id="1129870023" name="Graphic 3"/>
+                            <wp:cNvGraphicFramePr>
+                              <a:graphicFrameLocks xmlns:a="http://schemas.openxmlformats.org/drawingml/2006/main" noChangeAspect="1"/>
+                            </wp:cNvGraphicFramePr>
+                            <a:graphic xmlns:a="http://schemas.openxmlformats.org/drawingml/2006/main">
+                              <a:graphicData uri="http://schemas.openxmlformats.org/drawingml/2006/picture">
+                                <pic:pic xmlns:pic="http://schemas.openxmlformats.org/drawingml/2006/picture">
+                                  <pic:nvPicPr>
+                                    <pic:cNvPr id="1977747245" name="Graphic 1977747245"/>
+                                    <pic:cNvPicPr/>
+                                  </pic:nvPicPr>
+                                  <pic:blipFill>
+                                    <a:blip r:embed="rId11">
+                                      <a:extLst>
+                                        <a:ext uri="{96DAC541-7B7A-43D3-8B79-37D633B846F1}">
+                                          <asvg:svgBlip xmlns:asvg="http://schemas.microsoft.com/office/drawing/2016/SVG/main" r:embed="rId12"/>
+                                        </a:ext>
+                                      </a:extLst>
+                                    </a:blip>
+                                    <a:stretch>
+                                      <a:fillRect/>
+                                    </a:stretch>
+                                  </pic:blipFill>
+                                  <pic:spPr>
+                                    <a:xfrm>
+                                      <a:off x="0" y="0"/>
+                                      <a:ext cx="2978150" cy="2293127"/>
+                                    </a:xfrm>
+                                    <a:prstGeom prst="rect">
+                                      <a:avLst/>
+                                    </a:prstGeom>
+                                  </pic:spPr>
+                                </pic:pic>
+                              </a:graphicData>
+                            </a:graphic>
+                          </wp:inline>
+                        </w:drawing>
+                      </w:r>
+                    </w:p>
+                    <w:p>
+                      <w:pPr>
+                        <w:pStyle w:val="FigureCaption"/>
+                      </w:pPr>
+                    </w:p>
+                    <w:p>
+                      <w:pPr>
+                        <w:pStyle w:val="FigureCaption"/>
+                      </w:pPr>
+                      <w:bookmarkStart w:id="4" w:name="_Ref171511850"/>
+                      <w:r>
+                        <w:t xml:space="preserve">Figure </w:t>
+                      </w:r>
+                      <w:r>
+                        <w:fldChar w:fldCharType="begin"/>
+                      </w:r>
+                      <w:r>
+                        <w:instrText xml:space="preserve"> SEQ Figure \* ARABIC </w:instrText>
+                      </w:r>
+                      <w:r>
+                        <w:fldChar w:fldCharType="separate"/>
+                      </w:r>
+                      <w:r>
+                        <w:rPr>
+                          <w:noProof/>
+                        </w:rPr>
+                        <w:t>1</w:t>
+                      </w:r>
+                      <w:r>
+                        <w:fldChar w:fldCharType="end"/>
+                      </w:r>
+                      <w:bookmarkEnd w:id="4"/>
+                      <w:r>
+                        <w:t xml:space="preserve">: </w:t>
+                      </w:r>
+                      <w:r>
+                        <w:t>W</w:t>
+                      </w:r>
+                      <w:r>
+                        <w:t xml:space="preserve">armup position drift of </w:t>
+                      </w:r>
+                      <w:r>
+                        <w:t xml:space="preserve">the tested </w:t>
+                      </w:r>
+                      <w:r>
+                        <w:t>tracker</w:t>
+                      </w:r>
+                      <w:r>
+                        <w:t xml:space="preserve"> hardware (ILEMT) when using the concentric source. Calibration measurements should be made after the position has stabilized.</w:t>
+                      </w:r>
+                    </w:p>
+                    <w:p>
+                      <w:r>
+                        <w:t xml:space="preserve"> </w:t>
+                      </w:r>
+                    </w:p>
+                  </w:txbxContent>
+                </v:textbox>
+                <w10:wrap type="topAndBottom" anchorx="margin" anchory="margin"/>
+              </v:shape>
+            </w:pict>
+          </mc:Fallback>
+        </mc:AlternateContent>
+      </w:r>
+      <w:r>
         <w:t xml:space="preserve">For 3D translation and a single rotation axis, magnetic isolation can be achieved by placing the sensor on a nonmetal pole extending away from the large metal components in the positioning stage </w:t>
       </w:r>
       <w:r>
@@ -3709,7 +4174,23 @@
           <w:rFonts w:eastAsiaTheme="minorEastAsia"/>
           <w:iCs/>
         </w:rPr>
-        <w:t>separation greater than 400 mm between the sensor and metal objects by placing the sensor on a fiberglass pole, but this in itself only permits rotation (</w:t>
+        <w:t xml:space="preserve">separation greater than 400 mm between the sensor and metal objects by placing the sensor on a fiberglass pole, but this </w:t>
+      </w:r>
+      <w:proofErr w:type="gramStart"/>
+      <w:r>
+        <w:rPr>
+          <w:rFonts w:eastAsiaTheme="minorEastAsia"/>
+          <w:iCs/>
+        </w:rPr>
+        <w:t>in itself only</w:t>
+      </w:r>
+      <w:proofErr w:type="gramEnd"/>
+      <w:r>
+        <w:rPr>
+          <w:rFonts w:eastAsiaTheme="minorEastAsia"/>
+          <w:iCs/>
+        </w:rPr>
+        <w:t xml:space="preserve"> permits rotation (</w:t>
       </w:r>
       <w:r>
         <w:rPr>
@@ -3748,7 +4229,19 @@
         <w:pStyle w:val="Text"/>
       </w:pPr>
       <w:r>
-        <w:t xml:space="preserve">We found that the black granite is slightly magnetic, so we raise the source fixture above the surface plate. The pink granite plate (Starrett) in the source fixture does not have any detectable magnetic effect. The sensor fixture allows any sensor axis to be aligned with the stage </w:t>
+        <w:t xml:space="preserve">We found that the black granite is slightly magnetic, so we </w:t>
+      </w:r>
+      <w:proofErr w:type="gramStart"/>
+      <w:r>
+        <w:t>raise</w:t>
+      </w:r>
+      <w:proofErr w:type="gramEnd"/>
+      <w:r>
+        <w:t xml:space="preserve"> the source fixture above the surface plate. The pink granite plate (Starrett) in the source fixture does not have any detectable </w:t>
+      </w:r>
+      <w:r>
+        <w:lastRenderedPageBreak/>
+        <w:t xml:space="preserve">magnetic effect. The sensor fixture allows any sensor axis to be aligned with the stage </w:t>
       </w:r>
       <w:r>
         <w:rPr>
@@ -3979,15 +4472,7 @@
           <w:noProof/>
           <w:szCs w:val="24"/>
         </w:rPr>
-        <w:t xml:space="preserve">, vol. 48, no. 14, </w:t>
-      </w:r>
-      <w:r>
-        <w:rPr>
-          <w:noProof/>
-          <w:szCs w:val="24"/>
-        </w:rPr>
-        <w:lastRenderedPageBreak/>
-        <w:t>pp. 2241–2251, Jul. 2003, doi: 10.1088/0031-9155/48/14/314.</w:t>
+        <w:t>, vol. 48, no. 14, pp. 2241–2251, Jul. 2003, doi: 10.1088/0031-9155/48/14/314.</w:t>
       </w:r>
     </w:p>
     <w:p>

</xml_diff>

<commit_message>
Various small formatting tweaks from proofreading.
</commit_message>
<xml_diff>
--- a/calibration/ilemt_calibration_supplemental_V4.docx
+++ b/calibration/ilemt_calibration_supplemental_V4.docx
@@ -8,439 +8,13 @@
       </w:pPr>
       <w:bookmarkStart w:id="0" w:name="_Ref90909635"/>
       <w:r>
-        <w:t>calibration procedures</w:t>
-      </w:r>
-      <w:bookmarkEnd w:id="0"/>
-    </w:p>
-    <w:p>
-      <w:pPr>
-        <w:pStyle w:val="Text"/>
-      </w:pPr>
-      <w:r>
-        <w:t xml:space="preserve">Calibration optimization is via Matlab </w:t>
-      </w:r>
-      <w:proofErr w:type="spellStart"/>
-      <w:r>
-        <w:rPr>
-          <w:rFonts w:ascii="Courier New" w:hAnsi="Courier New" w:cs="Courier New"/>
-        </w:rPr>
-        <w:t>lsqnonlin</w:t>
-      </w:r>
-      <w:proofErr w:type="spellEnd"/>
-      <w:r>
-        <w:t>.</w:t>
-      </w:r>
-      <w:r>
-        <w:t xml:space="preserve"> Depending on the test data, and the result calibration desired, we need to restrict the optimization in configurable ways.</w:t>
-      </w:r>
-      <w:r>
-        <w:t xml:space="preserve"> Control of the optimization is implemented by the bounds specified on the state.  An optimization variable is initialized to a desired value, and then forced to not change by limiting the bounds to that value. Which values are “frozen” in this way is configured as needed, without any change in the optimization state space or objective function.</w:t>
-      </w:r>
-    </w:p>
-    <w:p>
-      <w:pPr>
-        <w:pStyle w:val="Heading2"/>
-      </w:pPr>
-      <w:r>
-        <w:t>Initial values</w:t>
-      </w:r>
-    </w:p>
-    <w:p>
-      <w:pPr>
-        <w:ind w:firstLine="202"/>
-        <w:jc w:val="both"/>
-      </w:pPr>
-      <w:r>
-        <w:t>Optimization will not converge, or will be unreasonably slow, if the initial values are “too far off”.  This difficulty is vaguely defined, and in practice a certain amount of trial and error (and head-scratching) can be expected. When available, the best initial value is a previous calibration result. If there is a change in the setup then it is worthwhile manually modifying an old calibration to approximate the expected new calibration.</w:t>
-      </w:r>
-    </w:p>
-    <w:p>
-      <w:pPr>
-        <w:ind w:firstLine="202"/>
-        <w:jc w:val="both"/>
-      </w:pPr>
-      <w:r>
-        <w:t xml:space="preserve">Some initial values are non-critical. Coil formulas or magnetic simulations could be used to predict the gain of the source and sensor. While useful for coil design, it is not needed for the calibration optimization. If the coil arrangement is very roughly concentric and orthogonal, and gain is not too far from 1, then it will often work well to initialize with </w:t>
-      </w:r>
-      <m:oMath>
-        <m:r>
-          <m:rPr>
-            <m:sty m:val="bi"/>
-          </m:rPr>
-          <w:rPr>
-            <w:rFonts w:ascii="Cambria Math" w:hAnsi="Cambria Math"/>
-          </w:rPr>
-          <m:t>L</m:t>
-        </m:r>
-        <m:r>
-          <w:rPr>
-            <w:rFonts w:ascii="Cambria Math" w:hAnsi="Cambria Math"/>
-          </w:rPr>
-          <m:t xml:space="preserve">=0, </m:t>
-        </m:r>
-        <m:r>
-          <m:rPr>
-            <m:sty m:val="bi"/>
-          </m:rPr>
-          <w:rPr>
-            <w:rFonts w:ascii="Cambria Math" w:hAnsi="Cambria Math"/>
-          </w:rPr>
-          <m:t>M</m:t>
-        </m:r>
-        <m:r>
-          <w:rPr>
-            <w:rFonts w:ascii="Cambria Math" w:hAnsi="Cambria Math"/>
-          </w:rPr>
-          <m:t>=</m:t>
-        </m:r>
-        <m:r>
-          <m:rPr>
-            <m:sty m:val="bi"/>
-          </m:rPr>
-          <w:rPr>
-            <w:rFonts w:ascii="Cambria Math" w:hAnsi="Cambria Math"/>
-          </w:rPr>
-          <m:t>I</m:t>
-        </m:r>
-      </m:oMath>
-      <w:r>
-        <w:t xml:space="preserve">. </w:t>
-      </w:r>
-    </w:p>
-    <w:p>
-      <w:pPr>
-        <w:ind w:firstLine="202"/>
-        <w:jc w:val="both"/>
-      </w:pPr>
-      <w:r>
-        <w:t xml:space="preserve">The most critical initial state is the fixture transforms, since these affect the sign and gross rotation of the predicted coupling </w:t>
-      </w:r>
-      <m:oMath>
-        <m:acc>
-          <m:accPr>
-            <m:chr m:val="̃"/>
-            <m:ctrlPr>
-              <w:rPr>
-                <w:rFonts w:ascii="Cambria Math" w:eastAsiaTheme="minorEastAsia" w:hAnsi="Cambria Math"/>
-                <w:b/>
-                <w:i/>
-              </w:rPr>
-            </m:ctrlPr>
-          </m:accPr>
-          <m:e>
-            <m:r>
-              <m:rPr>
-                <m:sty m:val="bi"/>
-              </m:rPr>
-              <w:rPr>
-                <w:rFonts w:ascii="Cambria Math" w:eastAsiaTheme="minorEastAsia" w:hAnsi="Cambria Math"/>
-              </w:rPr>
-              <m:t>C</m:t>
-            </m:r>
-          </m:e>
-        </m:acc>
-      </m:oMath>
-      <w:r>
-        <w:t xml:space="preserve">. It is easy to get it wrong when attempting to visualize and numerically represent the 3DOF rotation of a setup that includes large fixture rotations. </w:t>
-      </w:r>
-    </w:p>
-    <w:p>
-      <w:pPr>
-        <w:pStyle w:val="Heading2"/>
-      </w:pPr>
-      <w:r>
-        <w:t>Stepwise optimization</w:t>
-      </w:r>
-    </w:p>
-    <w:p>
-      <w:pPr>
-        <w:pStyle w:val="Text"/>
-      </w:pPr>
-      <w:r>
-        <w:t xml:space="preserve">Stepwise optimization, gradually increasing the optimization state space, greatly helps convergence when initial values are poorly known. </w:t>
-      </w:r>
-      <w:r>
-        <w:t xml:space="preserve">In practice it works well to use a rough guess for initial values, then first optimize the fixture transforms to find out which way is up, then add sensor moments </w:t>
-      </w:r>
-      <m:oMath>
-        <m:sPre>
-          <m:sPrePr>
-            <m:ctrlPr>
-              <w:rPr>
-                <w:rFonts w:ascii="Cambria Math" w:hAnsi="Cambria Math"/>
-                <w:i/>
-              </w:rPr>
-            </m:ctrlPr>
-          </m:sPrePr>
-          <m:sub/>
-          <m:sup>
-            <m:r>
-              <w:rPr>
-                <w:rFonts w:ascii="Cambria Math" w:hAnsi="Cambria Math"/>
-              </w:rPr>
-              <m:t>se</m:t>
-            </m:r>
-          </m:sup>
-          <m:e>
-            <m:r>
-              <m:rPr>
-                <m:sty m:val="bi"/>
-              </m:rPr>
-              <w:rPr>
-                <w:rFonts w:ascii="Cambria Math" w:hAnsi="Cambria Math"/>
-              </w:rPr>
-              <m:t>M</m:t>
-            </m:r>
-          </m:e>
-        </m:sPre>
-      </m:oMath>
-      <w:r>
-        <w:t>, and then finally proceed to a full optimization. If optimization fails to converge to a reasonable residual, especially if there is unexpected asymmetry between source coils or sensor coils, c</w:t>
-      </w:r>
-      <w:commentRangeStart w:id="1"/>
-      <w:r>
-        <w:t xml:space="preserve">heck </w:t>
-      </w:r>
-      <w:commentRangeEnd w:id="1"/>
-      <w:r>
-        <w:rPr>
-          <w:rStyle w:val="CommentReference"/>
-        </w:rPr>
-        <w:commentReference w:id="1"/>
-      </w:r>
-      <w:r>
-        <w:t>for hardware faults such as sign inversion on source or sensor signal paths.</w:t>
-      </w:r>
-    </w:p>
-    <w:p>
-      <w:pPr>
-        <w:pStyle w:val="Heading2"/>
-      </w:pPr>
-      <w:r>
-        <w:t>Data degrees of freedom vs. fixture transforms</w:t>
-      </w:r>
-    </w:p>
-    <w:p>
-      <w:pPr>
-        <w:ind w:firstLine="202"/>
-        <w:jc w:val="both"/>
-      </w:pPr>
-      <w:r>
-        <w:t xml:space="preserve">Data collection is time-consuming, and optimization runtime increases with the input data, so we wish to make preliminary calibrations using reduced data. It is particularly convenient to initially omit fixture motions since these are manual. But when some degrees of freedom are not exercised in the calibration motion pattern, then it is impossible to uniquely identify </w:t>
-      </w:r>
-      <w:proofErr w:type="gramStart"/>
-      <w:r>
-        <w:t>all of</w:t>
-      </w:r>
-      <w:proofErr w:type="gramEnd"/>
-      <w:r>
-        <w:t xml:space="preserve"> the fixture transform variables, so some must be frozen. The source fixture </w:t>
-      </w:r>
-      <m:oMath>
-        <m:sPre>
-          <m:sPrePr>
-            <m:ctrlPr>
-              <w:rPr>
-                <w:rFonts w:ascii="Cambria Math" w:hAnsi="Cambria Math"/>
-                <w:b/>
-                <w:bCs/>
-                <w:i/>
-              </w:rPr>
-            </m:ctrlPr>
-          </m:sPrePr>
-          <m:sub/>
-          <m:sup>
-            <m:r>
-              <w:rPr>
-                <w:rFonts w:ascii="Cambria Math" w:hAnsi="Cambria Math"/>
-              </w:rPr>
-              <m:t>so</m:t>
-            </m:r>
-          </m:sup>
-          <m:e>
-            <m:r>
-              <m:rPr>
-                <m:sty m:val="bi"/>
-              </m:rPr>
-              <w:rPr>
-                <w:rFonts w:ascii="Cambria Math" w:hAnsi="Cambria Math"/>
-              </w:rPr>
-              <m:t>F</m:t>
-            </m:r>
-          </m:e>
-        </m:sPre>
-      </m:oMath>
-      <w:r>
-        <w:rPr>
-          <w:b/>
-          <w:bCs/>
-        </w:rPr>
-        <w:t xml:space="preserve"> </w:t>
-      </w:r>
-      <w:r>
-        <w:t xml:space="preserve">cannot be determined without source motion </w:t>
-      </w:r>
-      <m:oMath>
-        <m:sPre>
-          <m:sPrePr>
-            <m:ctrlPr>
-              <w:rPr>
-                <w:rFonts w:ascii="Cambria Math" w:hAnsi="Cambria Math"/>
-                <w:b/>
-                <w:bCs/>
-                <w:i/>
-              </w:rPr>
-            </m:ctrlPr>
-          </m:sPrePr>
-          <m:sub/>
-          <m:sup>
-            <m:r>
-              <w:rPr>
-                <w:rFonts w:ascii="Cambria Math" w:hAnsi="Cambria Math"/>
-              </w:rPr>
-              <m:t>so</m:t>
-            </m:r>
-          </m:sup>
-          <m:e>
-            <m:r>
-              <m:rPr>
-                <m:sty m:val="bi"/>
-              </m:rPr>
-              <w:rPr>
-                <w:rFonts w:ascii="Cambria Math" w:hAnsi="Cambria Math"/>
-              </w:rPr>
-              <m:t xml:space="preserve">J </m:t>
-            </m:r>
-          </m:e>
-        </m:sPre>
-      </m:oMath>
-      <w:r>
-        <w:t xml:space="preserve">, nor can </w:t>
-      </w:r>
-      <m:oMath>
-        <m:sPre>
-          <m:sPrePr>
-            <m:ctrlPr>
-              <w:rPr>
-                <w:rFonts w:ascii="Cambria Math" w:hAnsi="Cambria Math"/>
-                <w:b/>
-                <w:bCs/>
-                <w:i/>
-              </w:rPr>
-            </m:ctrlPr>
-          </m:sPrePr>
-          <m:sub/>
-          <m:sup>
-            <m:r>
-              <w:rPr>
-                <w:rFonts w:ascii="Cambria Math" w:hAnsi="Cambria Math"/>
-              </w:rPr>
-              <m:t>se</m:t>
-            </m:r>
-          </m:sup>
-          <m:e>
-            <m:r>
-              <m:rPr>
-                <m:sty m:val="bi"/>
-              </m:rPr>
-              <w:rPr>
-                <w:rFonts w:ascii="Cambria Math" w:hAnsi="Cambria Math"/>
-              </w:rPr>
-              <m:t>F</m:t>
-            </m:r>
-          </m:e>
-        </m:sPre>
-      </m:oMath>
-      <w:r>
-        <w:rPr>
-          <w:b/>
-          <w:bCs/>
-        </w:rPr>
-        <w:t xml:space="preserve"> </w:t>
-      </w:r>
-      <w:r>
-        <w:t xml:space="preserve">be fully determined without </w:t>
-      </w:r>
-      <m:oMath>
-        <m:sPre>
-          <m:sPrePr>
-            <m:ctrlPr>
-              <w:rPr>
-                <w:rFonts w:ascii="Cambria Math" w:hAnsi="Cambria Math"/>
-                <w:b/>
-                <w:bCs/>
-                <w:i/>
-              </w:rPr>
-            </m:ctrlPr>
-          </m:sPrePr>
-          <m:sub/>
-          <m:sup>
-            <m:r>
-              <w:rPr>
-                <w:rFonts w:ascii="Cambria Math" w:hAnsi="Cambria Math"/>
-              </w:rPr>
-              <m:t>se</m:t>
-            </m:r>
-          </m:sup>
-          <m:e>
-            <m:r>
-              <m:rPr>
-                <m:sty m:val="bi"/>
-              </m:rPr>
-              <w:rPr>
-                <w:rFonts w:ascii="Cambria Math" w:hAnsi="Cambria Math"/>
-              </w:rPr>
-              <m:t xml:space="preserve">J </m:t>
-            </m:r>
-          </m:e>
-        </m:sPre>
-      </m:oMath>
-      <w:r>
-        <w:t xml:space="preserve">. These underdefined fixture transforms do not affect the pose solution since the </w:t>
-      </w:r>
-      <m:oMath>
-        <m:r>
-          <m:rPr>
-            <m:sty m:val="bi"/>
-          </m:rPr>
-          <w:rPr>
-            <w:rFonts w:ascii="Cambria Math" w:hAnsi="Cambria Math"/>
-          </w:rPr>
-          <m:t>F</m:t>
-        </m:r>
-      </m:oMath>
-      <w:r>
-        <w:rPr>
-          <w:b/>
-          <w:bCs/>
-        </w:rPr>
-        <w:t xml:space="preserve"> </w:t>
-      </w:r>
-      <w:r>
-        <w:t>only exist to absorb unknowns in the calibration setup.</w:t>
-      </w:r>
-    </w:p>
-    <w:p>
-      <w:pPr>
-        <w:pStyle w:val="Heading2"/>
-      </w:pPr>
-      <w:r>
-        <w:t>Calibration residue</w:t>
-      </w:r>
-    </w:p>
-    <w:p>
-      <w:pPr>
-        <w:ind w:firstLine="202"/>
-        <w:jc w:val="both"/>
-      </w:pPr>
-      <w:r>
         <w:rPr>
           <w:noProof/>
         </w:rPr>
         <mc:AlternateContent>
           <mc:Choice Requires="wps">
             <w:drawing>
-              <wp:anchor distT="45720" distB="45720" distL="114300" distR="114300" simplePos="0" relativeHeight="251659264" behindDoc="0" locked="0" layoutInCell="1" allowOverlap="0" wp14:anchorId="756A55A1" wp14:editId="72CA53FA">
+              <wp:anchor distT="45720" distB="45720" distL="114300" distR="114300" simplePos="0" relativeHeight="251659264" behindDoc="0" locked="0" layoutInCell="1" allowOverlap="0" wp14:anchorId="756A55A1" wp14:editId="5AFD4B88">
                 <wp:simplePos x="0" y="0"/>
                 <wp:positionH relativeFrom="margin">
                   <wp:align>right</wp:align>
@@ -448,7 +22,7 @@
                 <wp:positionV relativeFrom="margin">
                   <wp:align>top</wp:align>
                 </wp:positionV>
-                <wp:extent cx="3209544" cy="1170432"/>
+                <wp:extent cx="3209290" cy="1409700"/>
                 <wp:effectExtent l="0" t="0" r="0" b="0"/>
                 <wp:wrapTopAndBottom/>
                 <wp:docPr id="31" name="Text Box 2"/>
@@ -464,7 +38,7 @@
                       <wps:spPr bwMode="auto">
                         <a:xfrm>
                           <a:off x="0" y="0"/>
-                          <a:ext cx="3209544" cy="1170432"/>
+                          <a:ext cx="3209290" cy="1409700"/>
                         </a:xfrm>
                         <a:prstGeom prst="rect">
                           <a:avLst/>
@@ -519,22 +93,23 @@
                           </w:p>
                           <w:tbl>
                             <w:tblPr>
-                              <w:tblW w:w="4640" w:type="dxa"/>
+                              <w:tblW w:w="4760" w:type="dxa"/>
                               <w:tblLook w:val="04A0" w:firstRow="1" w:lastRow="0" w:firstColumn="1" w:lastColumn="0" w:noHBand="0" w:noVBand="1"/>
                             </w:tblPr>
                             <w:tblGrid>
-                              <w:gridCol w:w="1280"/>
-                              <w:gridCol w:w="1240"/>
-                              <w:gridCol w:w="1180"/>
-                              <w:gridCol w:w="940"/>
+                              <w:gridCol w:w="1300"/>
+                              <w:gridCol w:w="1260"/>
+                              <w:gridCol w:w="1220"/>
+                              <w:gridCol w:w="980"/>
                             </w:tblGrid>
                             <w:tr>
                               <w:trPr>
-                                <w:trHeight w:val="30"/>
+                                <w:divId w:val="1672374255"/>
+                                <w:trHeight w:val="240"/>
                               </w:trPr>
                               <w:tc>
                                 <w:tcPr>
-                                  <w:tcW w:w="1280" w:type="dxa"/>
+                                  <w:tcW w:w="1300" w:type="dxa"/>
                                   <w:tcBorders>
                                     <w:top w:val="double" w:sz="6" w:space="0" w:color="auto"/>
                                     <w:left w:val="nil"/>
@@ -566,7 +141,7 @@
                               </w:tc>
                               <w:tc>
                                 <w:tcPr>
-                                  <w:tcW w:w="1240" w:type="dxa"/>
+                                  <w:tcW w:w="1260" w:type="dxa"/>
                                   <w:tcBorders>
                                     <w:top w:val="double" w:sz="6" w:space="0" w:color="auto"/>
                                     <w:left w:val="nil"/>
@@ -598,7 +173,7 @@
                               </w:tc>
                               <w:tc>
                                 <w:tcPr>
-                                  <w:tcW w:w="2120" w:type="dxa"/>
+                                  <w:tcW w:w="2200" w:type="dxa"/>
                                   <w:gridSpan w:val="2"/>
                                   <w:tcBorders>
                                     <w:top w:val="double" w:sz="6" w:space="0" w:color="auto"/>
@@ -633,11 +208,12 @@
                             </w:tr>
                             <w:tr>
                               <w:trPr>
-                                <w:trHeight w:val="129"/>
+                                <w:divId w:val="1672374255"/>
+                                <w:trHeight w:val="240"/>
                               </w:trPr>
                               <w:tc>
                                 <w:tcPr>
-                                  <w:tcW w:w="1280" w:type="dxa"/>
+                                  <w:tcW w:w="1300" w:type="dxa"/>
                                   <w:tcBorders>
                                     <w:top w:val="nil"/>
                                     <w:left w:val="nil"/>
@@ -669,7 +245,7 @@
                               </w:tc>
                               <w:tc>
                                 <w:tcPr>
-                                  <w:tcW w:w="1240" w:type="dxa"/>
+                                  <w:tcW w:w="1260" w:type="dxa"/>
                                   <w:tcBorders>
                                     <w:top w:val="nil"/>
                                     <w:left w:val="nil"/>
@@ -701,7 +277,7 @@
                               </w:tc>
                               <w:tc>
                                 <w:tcPr>
-                                  <w:tcW w:w="1180" w:type="dxa"/>
+                                  <w:tcW w:w="1220" w:type="dxa"/>
                                   <w:tcBorders>
                                     <w:top w:val="nil"/>
                                     <w:left w:val="nil"/>
@@ -743,7 +319,7 @@
                               </w:tc>
                               <w:tc>
                                 <w:tcPr>
-                                  <w:tcW w:w="940" w:type="dxa"/>
+                                  <w:tcW w:w="980" w:type="dxa"/>
                                   <w:tcBorders>
                                     <w:top w:val="nil"/>
                                     <w:left w:val="nil"/>
@@ -776,11 +352,12 @@
                             </w:tr>
                             <w:tr>
                               <w:trPr>
-                                <w:trHeight w:val="191"/>
+                                <w:divId w:val="1672374255"/>
+                                <w:trHeight w:val="240"/>
                               </w:trPr>
                               <w:tc>
                                 <w:tcPr>
-                                  <w:tcW w:w="1280" w:type="dxa"/>
+                                  <w:tcW w:w="1300" w:type="dxa"/>
                                   <w:vMerge w:val="restart"/>
                                   <w:tcBorders>
                                     <w:top w:val="single" w:sz="4" w:space="0" w:color="auto"/>
@@ -814,7 +391,7 @@
                               </w:tc>
                               <w:tc>
                                 <w:tcPr>
-                                  <w:tcW w:w="1240" w:type="dxa"/>
+                                  <w:tcW w:w="1260" w:type="dxa"/>
                                   <w:tcBorders>
                                     <w:top w:val="nil"/>
                                     <w:left w:val="nil"/>
@@ -847,7 +424,7 @@
                               </w:tc>
                               <w:tc>
                                 <w:tcPr>
-                                  <w:tcW w:w="1180" w:type="dxa"/>
+                                  <w:tcW w:w="1220" w:type="dxa"/>
                                   <w:tcBorders>
                                     <w:top w:val="nil"/>
                                     <w:left w:val="nil"/>
@@ -880,7 +457,7 @@
                               </w:tc>
                               <w:tc>
                                 <w:tcPr>
-                                  <w:tcW w:w="940" w:type="dxa"/>
+                                  <w:tcW w:w="980" w:type="dxa"/>
                                   <w:tcBorders>
                                     <w:top w:val="nil"/>
                                     <w:left w:val="nil"/>
@@ -914,11 +491,12 @@
                             </w:tr>
                             <w:tr>
                               <w:trPr>
-                                <w:trHeight w:val="83"/>
+                                <w:divId w:val="1672374255"/>
+                                <w:trHeight w:val="240"/>
                               </w:trPr>
                               <w:tc>
                                 <w:tcPr>
-                                  <w:tcW w:w="1280" w:type="dxa"/>
+                                  <w:tcW w:w="1300" w:type="dxa"/>
                                   <w:vMerge/>
                                   <w:tcBorders>
                                     <w:top w:val="single" w:sz="4" w:space="0" w:color="auto"/>
@@ -941,7 +519,7 @@
                               </w:tc>
                               <w:tc>
                                 <w:tcPr>
-                                  <w:tcW w:w="1240" w:type="dxa"/>
+                                  <w:tcW w:w="1260" w:type="dxa"/>
                                   <w:tcBorders>
                                     <w:top w:val="nil"/>
                                     <w:left w:val="nil"/>
@@ -974,7 +552,7 @@
                               </w:tc>
                               <w:tc>
                                 <w:tcPr>
-                                  <w:tcW w:w="1180" w:type="dxa"/>
+                                  <w:tcW w:w="1220" w:type="dxa"/>
                                   <w:tcBorders>
                                     <w:top w:val="nil"/>
                                     <w:left w:val="nil"/>
@@ -1007,7 +585,7 @@
                               </w:tc>
                               <w:tc>
                                 <w:tcPr>
-                                  <w:tcW w:w="940" w:type="dxa"/>
+                                  <w:tcW w:w="980" w:type="dxa"/>
                                   <w:tcBorders>
                                     <w:top w:val="nil"/>
                                     <w:left w:val="nil"/>
@@ -1041,11 +619,12 @@
                             </w:tr>
                             <w:tr>
                               <w:trPr>
-                                <w:trHeight w:val="74"/>
+                                <w:divId w:val="1672374255"/>
+                                <w:trHeight w:val="240"/>
                               </w:trPr>
                               <w:tc>
                                 <w:tcPr>
-                                  <w:tcW w:w="1280" w:type="dxa"/>
+                                  <w:tcW w:w="1300" w:type="dxa"/>
                                   <w:vMerge w:val="restart"/>
                                   <w:tcBorders>
                                     <w:top w:val="nil"/>
@@ -1079,7 +658,7 @@
                               </w:tc>
                               <w:tc>
                                 <w:tcPr>
-                                  <w:tcW w:w="1240" w:type="dxa"/>
+                                  <w:tcW w:w="1260" w:type="dxa"/>
                                   <w:tcBorders>
                                     <w:top w:val="nil"/>
                                     <w:left w:val="nil"/>
@@ -1112,7 +691,7 @@
                               </w:tc>
                               <w:tc>
                                 <w:tcPr>
-                                  <w:tcW w:w="1180" w:type="dxa"/>
+                                  <w:tcW w:w="1220" w:type="dxa"/>
                                   <w:tcBorders>
                                     <w:top w:val="nil"/>
                                     <w:left w:val="nil"/>
@@ -1145,7 +724,7 @@
                               </w:tc>
                               <w:tc>
                                 <w:tcPr>
-                                  <w:tcW w:w="940" w:type="dxa"/>
+                                  <w:tcW w:w="980" w:type="dxa"/>
                                   <w:tcBorders>
                                     <w:top w:val="nil"/>
                                     <w:left w:val="nil"/>
@@ -1179,11 +758,12 @@
                             </w:tr>
                             <w:tr>
                               <w:trPr>
-                                <w:trHeight w:val="111"/>
+                                <w:divId w:val="1672374255"/>
+                                <w:trHeight w:val="240"/>
                               </w:trPr>
                               <w:tc>
                                 <w:tcPr>
-                                  <w:tcW w:w="1280" w:type="dxa"/>
+                                  <w:tcW w:w="1300" w:type="dxa"/>
                                   <w:vMerge/>
                                   <w:tcBorders>
                                     <w:top w:val="nil"/>
@@ -1206,7 +786,7 @@
                               </w:tc>
                               <w:tc>
                                 <w:tcPr>
-                                  <w:tcW w:w="1240" w:type="dxa"/>
+                                  <w:tcW w:w="1260" w:type="dxa"/>
                                   <w:tcBorders>
                                     <w:top w:val="nil"/>
                                     <w:left w:val="nil"/>
@@ -1239,7 +819,7 @@
                               </w:tc>
                               <w:tc>
                                 <w:tcPr>
-                                  <w:tcW w:w="1180" w:type="dxa"/>
+                                  <w:tcW w:w="1220" w:type="dxa"/>
                                   <w:tcBorders>
                                     <w:top w:val="nil"/>
                                     <w:left w:val="nil"/>
@@ -1272,7 +852,7 @@
                               </w:tc>
                               <w:tc>
                                 <w:tcPr>
-                                  <w:tcW w:w="940" w:type="dxa"/>
+                                  <w:tcW w:w="980" w:type="dxa"/>
                                   <w:tcBorders>
                                     <w:top w:val="nil"/>
                                     <w:left w:val="nil"/>
@@ -1336,7 +916,7 @@
                 <v:stroke joinstyle="miter"/>
                 <v:path gradientshapeok="t" o:connecttype="rect"/>
               </v:shapetype>
-              <v:shape id="Text Box 2" o:spid="_x0000_s1026" type="#_x0000_t202" style="position:absolute;left:0;text-align:left;margin-left:201.5pt;margin-top:0;width:252.7pt;height:92.15pt;z-index:251659264;visibility:visible;mso-wrap-style:square;mso-width-percent:0;mso-height-percent:0;mso-wrap-distance-left:9pt;mso-wrap-distance-top:3.6pt;mso-wrap-distance-right:9pt;mso-wrap-distance-bottom:3.6pt;mso-position-horizontal:right;mso-position-horizontal-relative:margin;mso-position-vertical:top;mso-position-vertical-relative:margin;mso-width-percent:0;mso-height-percent:0;mso-width-relative:margin;mso-height-relative:margin;v-text-anchor:top" o:gfxdata="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" o:allowoverlap="f" stroked="f">
+              <v:shape id="Text Box 2" o:spid="_x0000_s1026" type="#_x0000_t202" style="position:absolute;left:0;text-align:left;margin-left:201.5pt;margin-top:0;width:252.7pt;height:111pt;z-index:251659264;visibility:visible;mso-wrap-style:square;mso-width-percent:0;mso-height-percent:0;mso-wrap-distance-left:9pt;mso-wrap-distance-top:3.6pt;mso-wrap-distance-right:9pt;mso-wrap-distance-bottom:3.6pt;mso-position-horizontal:right;mso-position-horizontal-relative:margin;mso-position-vertical:top;mso-position-vertical-relative:margin;mso-width-percent:0;mso-height-percent:0;mso-width-relative:margin;mso-height-relative:margin;v-text-anchor:top" o:gfxdata="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" o:allowoverlap="f" stroked="f">
                 <v:textbox>
                   <w:txbxContent>
                     <w:p>
@@ -1377,22 +957,23 @@
                     </w:p>
                     <w:tbl>
                       <w:tblPr>
-                        <w:tblW w:w="4640" w:type="dxa"/>
+                        <w:tblW w:w="4760" w:type="dxa"/>
                         <w:tblLook w:val="04A0" w:firstRow="1" w:lastRow="0" w:firstColumn="1" w:lastColumn="0" w:noHBand="0" w:noVBand="1"/>
                       </w:tblPr>
                       <w:tblGrid>
-                        <w:gridCol w:w="1280"/>
-                        <w:gridCol w:w="1240"/>
-                        <w:gridCol w:w="1180"/>
-                        <w:gridCol w:w="940"/>
+                        <w:gridCol w:w="1300"/>
+                        <w:gridCol w:w="1260"/>
+                        <w:gridCol w:w="1220"/>
+                        <w:gridCol w:w="980"/>
                       </w:tblGrid>
                       <w:tr>
                         <w:trPr>
-                          <w:trHeight w:val="30"/>
+                          <w:divId w:val="1672374255"/>
+                          <w:trHeight w:val="240"/>
                         </w:trPr>
                         <w:tc>
                           <w:tcPr>
-                            <w:tcW w:w="1280" w:type="dxa"/>
+                            <w:tcW w:w="1300" w:type="dxa"/>
                             <w:tcBorders>
                               <w:top w:val="double" w:sz="6" w:space="0" w:color="auto"/>
                               <w:left w:val="nil"/>
@@ -1424,7 +1005,7 @@
                         </w:tc>
                         <w:tc>
                           <w:tcPr>
-                            <w:tcW w:w="1240" w:type="dxa"/>
+                            <w:tcW w:w="1260" w:type="dxa"/>
                             <w:tcBorders>
                               <w:top w:val="double" w:sz="6" w:space="0" w:color="auto"/>
                               <w:left w:val="nil"/>
@@ -1456,7 +1037,7 @@
                         </w:tc>
                         <w:tc>
                           <w:tcPr>
-                            <w:tcW w:w="2120" w:type="dxa"/>
+                            <w:tcW w:w="2200" w:type="dxa"/>
                             <w:gridSpan w:val="2"/>
                             <w:tcBorders>
                               <w:top w:val="double" w:sz="6" w:space="0" w:color="auto"/>
@@ -1491,11 +1072,12 @@
                       </w:tr>
                       <w:tr>
                         <w:trPr>
-                          <w:trHeight w:val="129"/>
+                          <w:divId w:val="1672374255"/>
+                          <w:trHeight w:val="240"/>
                         </w:trPr>
                         <w:tc>
                           <w:tcPr>
-                            <w:tcW w:w="1280" w:type="dxa"/>
+                            <w:tcW w:w="1300" w:type="dxa"/>
                             <w:tcBorders>
                               <w:top w:val="nil"/>
                               <w:left w:val="nil"/>
@@ -1527,7 +1109,7 @@
                         </w:tc>
                         <w:tc>
                           <w:tcPr>
-                            <w:tcW w:w="1240" w:type="dxa"/>
+                            <w:tcW w:w="1260" w:type="dxa"/>
                             <w:tcBorders>
                               <w:top w:val="nil"/>
                               <w:left w:val="nil"/>
@@ -1559,7 +1141,7 @@
                         </w:tc>
                         <w:tc>
                           <w:tcPr>
-                            <w:tcW w:w="1180" w:type="dxa"/>
+                            <w:tcW w:w="1220" w:type="dxa"/>
                             <w:tcBorders>
                               <w:top w:val="nil"/>
                               <w:left w:val="nil"/>
@@ -1601,7 +1183,7 @@
                         </w:tc>
                         <w:tc>
                           <w:tcPr>
-                            <w:tcW w:w="940" w:type="dxa"/>
+                            <w:tcW w:w="980" w:type="dxa"/>
                             <w:tcBorders>
                               <w:top w:val="nil"/>
                               <w:left w:val="nil"/>
@@ -1634,11 +1216,12 @@
                       </w:tr>
                       <w:tr>
                         <w:trPr>
-                          <w:trHeight w:val="191"/>
+                          <w:divId w:val="1672374255"/>
+                          <w:trHeight w:val="240"/>
                         </w:trPr>
                         <w:tc>
                           <w:tcPr>
-                            <w:tcW w:w="1280" w:type="dxa"/>
+                            <w:tcW w:w="1300" w:type="dxa"/>
                             <w:vMerge w:val="restart"/>
                             <w:tcBorders>
                               <w:top w:val="single" w:sz="4" w:space="0" w:color="auto"/>
@@ -1672,7 +1255,7 @@
                         </w:tc>
                         <w:tc>
                           <w:tcPr>
-                            <w:tcW w:w="1240" w:type="dxa"/>
+                            <w:tcW w:w="1260" w:type="dxa"/>
                             <w:tcBorders>
                               <w:top w:val="nil"/>
                               <w:left w:val="nil"/>
@@ -1705,7 +1288,7 @@
                         </w:tc>
                         <w:tc>
                           <w:tcPr>
-                            <w:tcW w:w="1180" w:type="dxa"/>
+                            <w:tcW w:w="1220" w:type="dxa"/>
                             <w:tcBorders>
                               <w:top w:val="nil"/>
                               <w:left w:val="nil"/>
@@ -1738,7 +1321,7 @@
                         </w:tc>
                         <w:tc>
                           <w:tcPr>
-                            <w:tcW w:w="940" w:type="dxa"/>
+                            <w:tcW w:w="980" w:type="dxa"/>
                             <w:tcBorders>
                               <w:top w:val="nil"/>
                               <w:left w:val="nil"/>
@@ -1772,11 +1355,12 @@
                       </w:tr>
                       <w:tr>
                         <w:trPr>
-                          <w:trHeight w:val="83"/>
+                          <w:divId w:val="1672374255"/>
+                          <w:trHeight w:val="240"/>
                         </w:trPr>
                         <w:tc>
                           <w:tcPr>
-                            <w:tcW w:w="1280" w:type="dxa"/>
+                            <w:tcW w:w="1300" w:type="dxa"/>
                             <w:vMerge/>
                             <w:tcBorders>
                               <w:top w:val="single" w:sz="4" w:space="0" w:color="auto"/>
@@ -1799,7 +1383,7 @@
                         </w:tc>
                         <w:tc>
                           <w:tcPr>
-                            <w:tcW w:w="1240" w:type="dxa"/>
+                            <w:tcW w:w="1260" w:type="dxa"/>
                             <w:tcBorders>
                               <w:top w:val="nil"/>
                               <w:left w:val="nil"/>
@@ -1832,7 +1416,7 @@
                         </w:tc>
                         <w:tc>
                           <w:tcPr>
-                            <w:tcW w:w="1180" w:type="dxa"/>
+                            <w:tcW w:w="1220" w:type="dxa"/>
                             <w:tcBorders>
                               <w:top w:val="nil"/>
                               <w:left w:val="nil"/>
@@ -1865,7 +1449,7 @@
                         </w:tc>
                         <w:tc>
                           <w:tcPr>
-                            <w:tcW w:w="940" w:type="dxa"/>
+                            <w:tcW w:w="980" w:type="dxa"/>
                             <w:tcBorders>
                               <w:top w:val="nil"/>
                               <w:left w:val="nil"/>
@@ -1899,11 +1483,12 @@
                       </w:tr>
                       <w:tr>
                         <w:trPr>
-                          <w:trHeight w:val="74"/>
+                          <w:divId w:val="1672374255"/>
+                          <w:trHeight w:val="240"/>
                         </w:trPr>
                         <w:tc>
                           <w:tcPr>
-                            <w:tcW w:w="1280" w:type="dxa"/>
+                            <w:tcW w:w="1300" w:type="dxa"/>
                             <w:vMerge w:val="restart"/>
                             <w:tcBorders>
                               <w:top w:val="nil"/>
@@ -1937,7 +1522,7 @@
                         </w:tc>
                         <w:tc>
                           <w:tcPr>
-                            <w:tcW w:w="1240" w:type="dxa"/>
+                            <w:tcW w:w="1260" w:type="dxa"/>
                             <w:tcBorders>
                               <w:top w:val="nil"/>
                               <w:left w:val="nil"/>
@@ -1970,7 +1555,7 @@
                         </w:tc>
                         <w:tc>
                           <w:tcPr>
-                            <w:tcW w:w="1180" w:type="dxa"/>
+                            <w:tcW w:w="1220" w:type="dxa"/>
                             <w:tcBorders>
                               <w:top w:val="nil"/>
                               <w:left w:val="nil"/>
@@ -2003,7 +1588,7 @@
                         </w:tc>
                         <w:tc>
                           <w:tcPr>
-                            <w:tcW w:w="940" w:type="dxa"/>
+                            <w:tcW w:w="980" w:type="dxa"/>
                             <w:tcBorders>
                               <w:top w:val="nil"/>
                               <w:left w:val="nil"/>
@@ -2037,11 +1622,12 @@
                       </w:tr>
                       <w:tr>
                         <w:trPr>
-                          <w:trHeight w:val="111"/>
+                          <w:divId w:val="1672374255"/>
+                          <w:trHeight w:val="240"/>
                         </w:trPr>
                         <w:tc>
                           <w:tcPr>
-                            <w:tcW w:w="1280" w:type="dxa"/>
+                            <w:tcW w:w="1300" w:type="dxa"/>
                             <w:vMerge/>
                             <w:tcBorders>
                               <w:top w:val="nil"/>
@@ -2064,7 +1650,7 @@
                         </w:tc>
                         <w:tc>
                           <w:tcPr>
-                            <w:tcW w:w="1240" w:type="dxa"/>
+                            <w:tcW w:w="1260" w:type="dxa"/>
                             <w:tcBorders>
                               <w:top w:val="nil"/>
                               <w:left w:val="nil"/>
@@ -2097,7 +1683,7 @@
                         </w:tc>
                         <w:tc>
                           <w:tcPr>
-                            <w:tcW w:w="1180" w:type="dxa"/>
+                            <w:tcW w:w="1220" w:type="dxa"/>
                             <w:tcBorders>
                               <w:top w:val="nil"/>
                               <w:left w:val="nil"/>
@@ -2130,7 +1716,7 @@
                         </w:tc>
                         <w:tc>
                           <w:tcPr>
-                            <w:tcW w:w="940" w:type="dxa"/>
+                            <w:tcW w:w="980" w:type="dxa"/>
                             <w:tcBorders>
                               <w:top w:val="nil"/>
                               <w:left w:val="nil"/>
@@ -2180,6 +1766,432 @@
         </mc:AlternateContent>
       </w:r>
       <w:r>
+        <w:t>calibration procedures</w:t>
+      </w:r>
+      <w:bookmarkEnd w:id="0"/>
+    </w:p>
+    <w:p>
+      <w:pPr>
+        <w:pStyle w:val="Text"/>
+      </w:pPr>
+      <w:r>
+        <w:t xml:space="preserve">Calibration optimization is via Matlab </w:t>
+      </w:r>
+      <w:proofErr w:type="spellStart"/>
+      <w:r>
+        <w:rPr>
+          <w:rFonts w:ascii="Courier New" w:hAnsi="Courier New" w:cs="Courier New"/>
+        </w:rPr>
+        <w:t>lsqnonlin</w:t>
+      </w:r>
+      <w:proofErr w:type="spellEnd"/>
+      <w:r>
+        <w:t>.</w:t>
+      </w:r>
+      <w:r>
+        <w:t xml:space="preserve"> Depending on the test data, and the result calibration desired, we need to restrict the optimization in configurable ways.</w:t>
+      </w:r>
+      <w:r>
+        <w:t xml:space="preserve"> Control of the optimization is implemented by the bounds specified on the state.  An optimization variable is initialized to a desired value, and then forced to not change by limiting the bounds to that value. Which values are “frozen” in this way is configured as needed, without any change in the optimization state space or objective function.</w:t>
+      </w:r>
+    </w:p>
+    <w:p>
+      <w:pPr>
+        <w:pStyle w:val="Heading2"/>
+      </w:pPr>
+      <w:r>
+        <w:t>Initial values</w:t>
+      </w:r>
+    </w:p>
+    <w:p>
+      <w:pPr>
+        <w:ind w:firstLine="202"/>
+        <w:jc w:val="both"/>
+      </w:pPr>
+      <w:r>
+        <w:t>Optimization will not converge, or will be unreasonably slow, if the initial values are “too far off”.  This difficulty is vaguely defined, and in practice a certain amount of trial and error (and head-scratching) can be expected. When available, the best initial value is a previous calibration result. If there is a change in the setup then it is worthwhile manually modifying an old calibration to approximate the expected new calibration.</w:t>
+      </w:r>
+    </w:p>
+    <w:p>
+      <w:pPr>
+        <w:ind w:firstLine="202"/>
+        <w:jc w:val="both"/>
+      </w:pPr>
+      <w:r>
+        <w:t xml:space="preserve">Some initial values are non-critical. Coil formulas or magnetic simulations could be used to predict the gain of the source and sensor. While useful for coil design, it is not needed for the calibration optimization. If the coil arrangement is very roughly concentric and orthogonal, and gain is not too far from 1, then it will often work well to initialize with </w:t>
+      </w:r>
+      <m:oMath>
+        <m:r>
+          <m:rPr>
+            <m:sty m:val="bi"/>
+          </m:rPr>
+          <w:rPr>
+            <w:rFonts w:ascii="Cambria Math" w:hAnsi="Cambria Math"/>
+          </w:rPr>
+          <m:t>L</m:t>
+        </m:r>
+        <m:r>
+          <w:rPr>
+            <w:rFonts w:ascii="Cambria Math" w:hAnsi="Cambria Math"/>
+          </w:rPr>
+          <m:t xml:space="preserve">=0, </m:t>
+        </m:r>
+        <m:r>
+          <m:rPr>
+            <m:sty m:val="bi"/>
+          </m:rPr>
+          <w:rPr>
+            <w:rFonts w:ascii="Cambria Math" w:hAnsi="Cambria Math"/>
+          </w:rPr>
+          <m:t>M</m:t>
+        </m:r>
+        <m:r>
+          <w:rPr>
+            <w:rFonts w:ascii="Cambria Math" w:hAnsi="Cambria Math"/>
+          </w:rPr>
+          <m:t>=</m:t>
+        </m:r>
+        <m:r>
+          <m:rPr>
+            <m:sty m:val="bi"/>
+          </m:rPr>
+          <w:rPr>
+            <w:rFonts w:ascii="Cambria Math" w:hAnsi="Cambria Math"/>
+          </w:rPr>
+          <m:t>I</m:t>
+        </m:r>
+      </m:oMath>
+      <w:r>
+        <w:t xml:space="preserve">. </w:t>
+      </w:r>
+    </w:p>
+    <w:p>
+      <w:pPr>
+        <w:ind w:firstLine="202"/>
+        <w:jc w:val="both"/>
+      </w:pPr>
+      <w:r>
+        <w:t xml:space="preserve">The most critical initial state is the fixture transforms, since these affect the sign and gross rotation of the predicted coupling </w:t>
+      </w:r>
+      <m:oMath>
+        <m:acc>
+          <m:accPr>
+            <m:chr m:val="̃"/>
+            <m:ctrlPr>
+              <w:rPr>
+                <w:rFonts w:ascii="Cambria Math" w:eastAsiaTheme="minorEastAsia" w:hAnsi="Cambria Math"/>
+                <w:b/>
+                <w:i/>
+              </w:rPr>
+            </m:ctrlPr>
+          </m:accPr>
+          <m:e>
+            <m:r>
+              <m:rPr>
+                <m:sty m:val="bi"/>
+              </m:rPr>
+              <w:rPr>
+                <w:rFonts w:ascii="Cambria Math" w:eastAsiaTheme="minorEastAsia" w:hAnsi="Cambria Math"/>
+              </w:rPr>
+              <m:t>C</m:t>
+            </m:r>
+          </m:e>
+        </m:acc>
+      </m:oMath>
+      <w:r>
+        <w:t xml:space="preserve">. It is easy to get it wrong when attempting to visualize and numerically represent the 3DOF rotation of a setup that includes large fixture rotations. </w:t>
+      </w:r>
+    </w:p>
+    <w:p>
+      <w:pPr>
+        <w:pStyle w:val="Heading2"/>
+      </w:pPr>
+      <w:r>
+        <w:t>Stepwise optimization</w:t>
+      </w:r>
+    </w:p>
+    <w:p>
+      <w:pPr>
+        <w:pStyle w:val="Text"/>
+      </w:pPr>
+      <w:r>
+        <w:t xml:space="preserve">Stepwise optimization, gradually increasing the optimization state space, greatly helps convergence when initial values are poorly known. </w:t>
+      </w:r>
+      <w:r>
+        <w:t xml:space="preserve">In practice it works well to use a rough guess for initial values, then first optimize the fixture transforms to find out which way is up, then add sensor moments </w:t>
+      </w:r>
+      <m:oMath>
+        <m:sPre>
+          <m:sPrePr>
+            <m:ctrlPr>
+              <w:rPr>
+                <w:rFonts w:ascii="Cambria Math" w:hAnsi="Cambria Math"/>
+                <w:i/>
+              </w:rPr>
+            </m:ctrlPr>
+          </m:sPrePr>
+          <m:sub/>
+          <m:sup>
+            <m:r>
+              <w:rPr>
+                <w:rFonts w:ascii="Cambria Math" w:hAnsi="Cambria Math"/>
+              </w:rPr>
+              <m:t>se</m:t>
+            </m:r>
+          </m:sup>
+          <m:e>
+            <m:r>
+              <m:rPr>
+                <m:sty m:val="bi"/>
+              </m:rPr>
+              <w:rPr>
+                <w:rFonts w:ascii="Cambria Math" w:hAnsi="Cambria Math"/>
+              </w:rPr>
+              <m:t>M</m:t>
+            </m:r>
+          </m:e>
+        </m:sPre>
+      </m:oMath>
+      <w:r>
+        <w:t>, and then finally proceed to a full optimization. If optimization fails to converge to a reasonable residual, especially if there is unexpected asymmetry between source coils or sensor coils, c</w:t>
+      </w:r>
+      <w:commentRangeStart w:id="1"/>
+      <w:r>
+        <w:t xml:space="preserve">heck </w:t>
+      </w:r>
+      <w:commentRangeEnd w:id="1"/>
+      <w:r>
+        <w:rPr>
+          <w:rStyle w:val="CommentReference"/>
+        </w:rPr>
+        <w:commentReference w:id="1"/>
+      </w:r>
+      <w:r>
+        <w:t>for hardware faults such as sign inversion on source or sensor signal paths.</w:t>
+      </w:r>
+    </w:p>
+    <w:p>
+      <w:pPr>
+        <w:pStyle w:val="Heading2"/>
+      </w:pPr>
+      <w:r>
+        <w:t>Data degrees of freedom vs. fixture transforms</w:t>
+      </w:r>
+    </w:p>
+    <w:p>
+      <w:pPr>
+        <w:ind w:firstLine="202"/>
+        <w:jc w:val="both"/>
+      </w:pPr>
+      <w:r>
+        <w:t xml:space="preserve">Data collection is time-consuming, and optimization runtime increases with the input data, so we wish to make preliminary calibrations using reduced data. It is particularly convenient to initially omit fixture motions since these are manual. But when some degrees of freedom are not exercised in the calibration motion pattern, then it is impossible to uniquely identify </w:t>
+      </w:r>
+      <w:proofErr w:type="gramStart"/>
+      <w:r>
+        <w:t>all of</w:t>
+      </w:r>
+      <w:proofErr w:type="gramEnd"/>
+      <w:r>
+        <w:t xml:space="preserve"> the fixture transform variables, so some must be frozen. The source fixture </w:t>
+      </w:r>
+      <m:oMath>
+        <m:sPre>
+          <m:sPrePr>
+            <m:ctrlPr>
+              <w:rPr>
+                <w:rFonts w:ascii="Cambria Math" w:hAnsi="Cambria Math"/>
+                <w:b/>
+                <w:bCs/>
+                <w:i/>
+              </w:rPr>
+            </m:ctrlPr>
+          </m:sPrePr>
+          <m:sub/>
+          <m:sup>
+            <m:r>
+              <w:rPr>
+                <w:rFonts w:ascii="Cambria Math" w:hAnsi="Cambria Math"/>
+              </w:rPr>
+              <m:t>so</m:t>
+            </m:r>
+          </m:sup>
+          <m:e>
+            <m:r>
+              <m:rPr>
+                <m:sty m:val="bi"/>
+              </m:rPr>
+              <w:rPr>
+                <w:rFonts w:ascii="Cambria Math" w:hAnsi="Cambria Math"/>
+              </w:rPr>
+              <m:t>F</m:t>
+            </m:r>
+          </m:e>
+        </m:sPre>
+      </m:oMath>
+      <w:r>
+        <w:rPr>
+          <w:b/>
+          <w:bCs/>
+        </w:rPr>
+        <w:t xml:space="preserve"> </w:t>
+      </w:r>
+      <w:r>
+        <w:t xml:space="preserve">cannot be determined without source motion </w:t>
+      </w:r>
+      <m:oMath>
+        <m:sPre>
+          <m:sPrePr>
+            <m:ctrlPr>
+              <w:rPr>
+                <w:rFonts w:ascii="Cambria Math" w:hAnsi="Cambria Math"/>
+                <w:b/>
+                <w:bCs/>
+                <w:i/>
+              </w:rPr>
+            </m:ctrlPr>
+          </m:sPrePr>
+          <m:sub/>
+          <m:sup>
+            <m:r>
+              <w:rPr>
+                <w:rFonts w:ascii="Cambria Math" w:hAnsi="Cambria Math"/>
+              </w:rPr>
+              <m:t>so</m:t>
+            </m:r>
+          </m:sup>
+          <m:e>
+            <m:r>
+              <m:rPr>
+                <m:sty m:val="bi"/>
+              </m:rPr>
+              <w:rPr>
+                <w:rFonts w:ascii="Cambria Math" w:hAnsi="Cambria Math"/>
+              </w:rPr>
+              <m:t xml:space="preserve">J </m:t>
+            </m:r>
+          </m:e>
+        </m:sPre>
+      </m:oMath>
+      <w:r>
+        <w:t xml:space="preserve">, nor can </w:t>
+      </w:r>
+      <m:oMath>
+        <m:sPre>
+          <m:sPrePr>
+            <m:ctrlPr>
+              <w:rPr>
+                <w:rFonts w:ascii="Cambria Math" w:hAnsi="Cambria Math"/>
+                <w:b/>
+                <w:bCs/>
+                <w:i/>
+              </w:rPr>
+            </m:ctrlPr>
+          </m:sPrePr>
+          <m:sub/>
+          <m:sup>
+            <m:r>
+              <w:rPr>
+                <w:rFonts w:ascii="Cambria Math" w:hAnsi="Cambria Math"/>
+              </w:rPr>
+              <m:t>se</m:t>
+            </m:r>
+          </m:sup>
+          <m:e>
+            <m:r>
+              <m:rPr>
+                <m:sty m:val="bi"/>
+              </m:rPr>
+              <w:rPr>
+                <w:rFonts w:ascii="Cambria Math" w:hAnsi="Cambria Math"/>
+              </w:rPr>
+              <m:t>F</m:t>
+            </m:r>
+          </m:e>
+        </m:sPre>
+      </m:oMath>
+      <w:r>
+        <w:rPr>
+          <w:b/>
+          <w:bCs/>
+        </w:rPr>
+        <w:t xml:space="preserve"> </w:t>
+      </w:r>
+      <w:r>
+        <w:t xml:space="preserve">be fully determined without </w:t>
+      </w:r>
+      <m:oMath>
+        <m:sPre>
+          <m:sPrePr>
+            <m:ctrlPr>
+              <w:rPr>
+                <w:rFonts w:ascii="Cambria Math" w:hAnsi="Cambria Math"/>
+                <w:b/>
+                <w:bCs/>
+                <w:i/>
+              </w:rPr>
+            </m:ctrlPr>
+          </m:sPrePr>
+          <m:sub/>
+          <m:sup>
+            <m:r>
+              <w:rPr>
+                <w:rFonts w:ascii="Cambria Math" w:hAnsi="Cambria Math"/>
+              </w:rPr>
+              <m:t>se</m:t>
+            </m:r>
+          </m:sup>
+          <m:e>
+            <m:r>
+              <m:rPr>
+                <m:sty m:val="bi"/>
+              </m:rPr>
+              <w:rPr>
+                <w:rFonts w:ascii="Cambria Math" w:hAnsi="Cambria Math"/>
+              </w:rPr>
+              <m:t xml:space="preserve">J </m:t>
+            </m:r>
+          </m:e>
+        </m:sPre>
+      </m:oMath>
+      <w:r>
+        <w:t xml:space="preserve">. These underdefined fixture transforms do not affect the pose solution since the </w:t>
+      </w:r>
+      <m:oMath>
+        <m:r>
+          <m:rPr>
+            <m:sty m:val="bi"/>
+          </m:rPr>
+          <w:rPr>
+            <w:rFonts w:ascii="Cambria Math" w:hAnsi="Cambria Math"/>
+          </w:rPr>
+          <m:t>F</m:t>
+        </m:r>
+      </m:oMath>
+      <w:r>
+        <w:rPr>
+          <w:b/>
+          <w:bCs/>
+        </w:rPr>
+        <w:t xml:space="preserve"> </w:t>
+      </w:r>
+      <w:r>
+        <w:t>only exist to absorb unknowns in the calibration setup.</w:t>
+      </w:r>
+    </w:p>
+    <w:p>
+      <w:pPr>
+        <w:pStyle w:val="Heading2"/>
+      </w:pPr>
+      <w:r>
+        <w:t>Calibration residue</w:t>
+      </w:r>
+    </w:p>
+    <w:p>
+      <w:pPr>
+        <w:ind w:firstLine="202"/>
+        <w:jc w:val="both"/>
+      </w:pPr>
+      <w:r>
         <w:t xml:space="preserve">Table V shows the calibration residue for the various calibrations </w:t>
       </w:r>
       <w:r>
@@ -2546,6 +2558,7 @@
         <w:rPr>
           <w:bCs/>
         </w:rPr>
+        <w:lastRenderedPageBreak/>
         <w:t>While it is crucial that the source and sensor fixtures each have a single center of rotation (defining the</w:t>
       </w:r>
       <w:r>
@@ -2558,50 +2571,16 @@
         <w:rPr>
           <w:bCs/>
         </w:rPr>
-        <w:t xml:space="preserve"> </w:t>
-      </w:r>
+        <w:t xml:space="preserve"> origin), the fixture transforms (§</w:t>
+      </w:r>
+      <w:proofErr w:type="gramStart"/>
       <w:r>
         <w:rPr>
           <w:bCs/>
         </w:rPr>
-        <w:lastRenderedPageBreak/>
-        <w:t>origin), the fixture transforms (§</w:t>
-      </w:r>
-      <w:r>
-        <w:rPr>
-          <w:bCs/>
-        </w:rPr>
-        <w:fldChar w:fldCharType="begin"/>
-      </w:r>
-      <w:r>
-        <w:rPr>
-          <w:bCs/>
-        </w:rPr>
-        <w:instrText xml:space="preserve"> REF _Ref84437640 \r \h  \* MERGEFORMAT </w:instrText>
-      </w:r>
-      <w:r>
-        <w:rPr>
-          <w:bCs/>
-        </w:rPr>
-      </w:r>
-      <w:r>
-        <w:rPr>
-          <w:bCs/>
-        </w:rPr>
-        <w:fldChar w:fldCharType="separate"/>
-      </w:r>
-      <w:r>
-        <w:rPr>
-          <w:bCs/>
-        </w:rPr>
-        <w:t>IV.D</w:t>
-      </w:r>
-      <w:r>
-        <w:rPr>
-          <w:bCs/>
-        </w:rPr>
-        <w:fldChar w:fldCharType="end"/>
-      </w:r>
+        <w:t>V.D</w:t>
+      </w:r>
+      <w:proofErr w:type="gramEnd"/>
       <w:r>
         <w:rPr>
           <w:bCs/>
@@ -3440,7 +3419,10 @@
       </w:r>
       <w:proofErr w:type="spellEnd"/>
       <w:r>
-        <w:t xml:space="preserve"> repository for the detailed uncertainty calculation.</w:t>
+        <w:t xml:space="preserve"> repository for the detailed uncertainty </w:t>
+      </w:r>
+      <w:r>
+        <w:t>calculation.</w:t>
       </w:r>
     </w:p>
     <w:p>
@@ -4233,15 +4215,12 @@
       </w:r>
       <w:proofErr w:type="gramStart"/>
       <w:r>
+        <w:lastRenderedPageBreak/>
         <w:t>raise</w:t>
       </w:r>
       <w:proofErr w:type="gramEnd"/>
       <w:r>
-        <w:t xml:space="preserve"> the source fixture above the surface plate. The pink granite plate (Starrett) in the source fixture does not have any detectable </w:t>
-      </w:r>
-      <w:r>
-        <w:lastRenderedPageBreak/>
-        <w:t xml:space="preserve">magnetic effect. The sensor fixture allows any sensor axis to be aligned with the stage </w:t>
+        <w:t xml:space="preserve"> the source fixture above the surface plate. The pink granite plate (Starrett) in the source fixture does not have any detectable magnetic effect. The sensor fixture allows any sensor axis to be aligned with the stage </w:t>
       </w:r>
       <w:r>
         <w:rPr>

</xml_diff>